<commit_message>
Projektskizze inserted beni abschnitt
</commit_message>
<xml_diff>
--- a/Planung/Projektskizze.docx
+++ b/Planung/Projektskizze.docx
@@ -1,6 +1,6 @@
 
 <file path=word/document.xml><?xml version="1.0" encoding="utf-8"?>
-<w:document xmlns:wpc="http://schemas.microsoft.com/office/word/2010/wordprocessingCanvas" xmlns:mo="http://schemas.microsoft.com/office/mac/office/2008/main" xmlns:mc="http://schemas.openxmlformats.org/markup-compatibility/2006" xmlns:mv="urn:schemas-microsoft-com:mac:vml" xmlns:o="urn:schemas-microsoft-com:office:office" xmlns:r="http://schemas.openxmlformats.org/officeDocument/2006/relationships" xmlns:m="http://schemas.openxmlformats.org/officeDocument/2006/math" xmlns:v="urn:schemas-microsoft-com:vml" xmlns:wp14="http://schemas.microsoft.com/office/word/2010/wordprocessingDrawing" xmlns:wp="http://schemas.openxmlformats.org/drawingml/2006/wordprocessingDrawing" xmlns:w10="urn:schemas-microsoft-com:office:word" xmlns:w="http://schemas.openxmlformats.org/wordprocessingml/2006/main" xmlns:w14="http://schemas.microsoft.com/office/word/2010/wordml" xmlns:wpg="http://schemas.microsoft.com/office/word/2010/wordprocessingGroup" xmlns:wpi="http://schemas.microsoft.com/office/word/2010/wordprocessingInk" xmlns:wne="http://schemas.microsoft.com/office/word/2006/wordml" xmlns:wps="http://schemas.microsoft.com/office/word/2010/wordprocessingShape" mc:Ignorable="w14 wp14">
+<w:document xmlns:wpc="http://schemas.microsoft.com/office/word/2010/wordprocessingCanvas" xmlns:mc="http://schemas.openxmlformats.org/markup-compatibility/2006" xmlns:o="urn:schemas-microsoft-com:office:office" xmlns:r="http://schemas.openxmlformats.org/officeDocument/2006/relationships" xmlns:m="http://schemas.openxmlformats.org/officeDocument/2006/math" xmlns:v="urn:schemas-microsoft-com:vml" xmlns:wp14="http://schemas.microsoft.com/office/word/2010/wordprocessingDrawing" xmlns:wp="http://schemas.openxmlformats.org/drawingml/2006/wordprocessingDrawing" xmlns:w10="urn:schemas-microsoft-com:office:word" xmlns:w="http://schemas.openxmlformats.org/wordprocessingml/2006/main" xmlns:w14="http://schemas.microsoft.com/office/word/2010/wordml" xmlns:wpg="http://schemas.microsoft.com/office/word/2010/wordprocessingGroup" xmlns:wpi="http://schemas.microsoft.com/office/word/2010/wordprocessingInk" xmlns:wne="http://schemas.microsoft.com/office/word/2006/wordml" xmlns:wps="http://schemas.microsoft.com/office/word/2010/wordprocessingShape" mc:Ignorable="w14 wp14">
   <w:body>
     <w:p>
       <w:pPr>
@@ -22,27 +22,24 @@
       </w:r>
     </w:p>
     <w:p>
-      <w:pPr>
-        <w:pStyle w:val="Listenabsatz"/>
-        <w:numPr>
-          <w:ilvl w:val="0"/>
-          <w:numId w:val="1"/>
-        </w:numPr>
-      </w:pPr>
-      <w:r>
-        <w:t>Interessantes Projekt von dem jeder profitieren / lernen kann.....</w:t>
-      </w:r>
-    </w:p>
-    <w:p>
-      <w:pPr>
-        <w:pStyle w:val="Listenabsatz"/>
-        <w:numPr>
-          <w:ilvl w:val="0"/>
-          <w:numId w:val="1"/>
-        </w:numPr>
-      </w:pPr>
-      <w:r>
-        <w:t>Künstliche Intelligenz in ein Projekt einbringen und umsetzen</w:t>
+      <w:r>
+        <w:t>Unser Ziel ist ein interessantes Projekt, bei dem jeder beteiligte dazu lernen kann. Wir entwickeln daher ein Schachspiel. In diesem werden zwei Spielmodi angeboten. Entweder wird gegen einen Menschen gespielt oder gegen den Computer. Dazu kreieren wir eine künstliche Intelligenz, welche die Regeln des Schachspiels kennt und einhält. Der Name des Spiels ist „</w:t>
+      </w:r>
+      <w:proofErr w:type="spellStart"/>
+      <w:r>
+        <w:t>necaREx</w:t>
+      </w:r>
+      <w:proofErr w:type="spellEnd"/>
+      <w:r>
+        <w:t>“. Es setzt sich zusammen aus „</w:t>
+      </w:r>
+      <w:proofErr w:type="spellStart"/>
+      <w:r>
+        <w:t>necāre</w:t>
+      </w:r>
+      <w:proofErr w:type="spellEnd"/>
+      <w:r>
+        <w:t>“ (lateinisch für „töten“) und „Rex“ (lateinisch für „König“).</w:t>
       </w:r>
     </w:p>
     <w:p>
@@ -57,6 +54,7 @@
       <w:r>
         <w:rPr>
           <w:noProof/>
+          <w:lang w:val="en-US" w:eastAsia="en-US"/>
         </w:rPr>
         <w:drawing>
           <wp:anchor distT="0" distB="0" distL="114300" distR="114300" simplePos="0" relativeHeight="251659264" behindDoc="0" locked="0" layoutInCell="1" allowOverlap="1" wp14:anchorId="771B295B" wp14:editId="680E7813">
@@ -189,7 +187,15 @@
         </w:numPr>
       </w:pPr>
       <w:r>
-        <w:t xml:space="preserve">Schlagen „en passant“ </w:t>
+        <w:t xml:space="preserve">Schlagen „en </w:t>
+      </w:r>
+      <w:proofErr w:type="spellStart"/>
+      <w:r>
+        <w:t>passant</w:t>
+      </w:r>
+      <w:proofErr w:type="spellEnd"/>
+      <w:r>
+        <w:t xml:space="preserve">“ </w:t>
       </w:r>
     </w:p>
     <w:p>
@@ -235,7 +241,15 @@
         <w:t>Ressourcen</w:t>
       </w:r>
       <w:r>
-        <w:t xml:space="preserve"> (Nad)</w:t>
+        <w:t xml:space="preserve"> (</w:t>
+      </w:r>
+      <w:proofErr w:type="spellStart"/>
+      <w:r>
+        <w:t>Nad</w:t>
+      </w:r>
+      <w:proofErr w:type="spellEnd"/>
+      <w:r>
+        <w:t>)</w:t>
       </w:r>
     </w:p>
     <w:p>
@@ -266,46 +280,145 @@
           <w:numId w:val="1"/>
         </w:numPr>
       </w:pPr>
-      <w:r>
-        <w:t>Grosser Umfang für die zur Verfügung stehende Zeit</w:t>
-      </w:r>
+      <w:proofErr w:type="spellStart"/>
+      <w:r>
+        <w:t>Grosser</w:t>
+      </w:r>
+      <w:proofErr w:type="spellEnd"/>
+      <w:r>
+        <w:t xml:space="preserve"> Umfang für die zur Verfügung stehende Zeit</w:t>
+      </w:r>
+    </w:p>
+    <w:p>
+      <w:pPr>
+        <w:pStyle w:val="berschrift1"/>
+      </w:pPr>
+      <w:r>
+        <w:t>Grobplanung</w:t>
+      </w:r>
+      <w:r>
+        <w:t xml:space="preserve"> (</w:t>
+      </w:r>
+      <w:proofErr w:type="spellStart"/>
+      <w:r>
+        <w:t>Nad</w:t>
+      </w:r>
+      <w:proofErr w:type="spellEnd"/>
+      <w:r>
+        <w:t>)</w:t>
+      </w:r>
+    </w:p>
+    <w:p>
+      <w:pPr>
+        <w:pStyle w:val="berschrift1"/>
+      </w:pPr>
+      <w:r>
+        <w:t>Kundennutzen</w:t>
+      </w:r>
+      <w:r>
+        <w:t xml:space="preserve"> (</w:t>
+      </w:r>
+      <w:proofErr w:type="spellStart"/>
+      <w:r>
+        <w:t>Nad</w:t>
+      </w:r>
+      <w:proofErr w:type="spellEnd"/>
+      <w:r>
+        <w:t>)</w:t>
+      </w:r>
+    </w:p>
+    <w:p>
+      <w:pPr>
+        <w:pStyle w:val="berschrift1"/>
+      </w:pPr>
+      <w:r>
+        <w:t>Wirtschaftlichkeit</w:t>
+      </w:r>
+      <w:r>
+        <w:t xml:space="preserve"> (Beni)</w:t>
+      </w:r>
+    </w:p>
+    <w:p>
+      <w:r>
+        <w:t xml:space="preserve">Wir streben ein Gleichgewicht der Faktoren Qualität, Kosten und Zeit an. Im Fach Software-Entwicklung erhalten wir das notwendige Wissen, um die Qualität garantieren zu können. </w:t>
+      </w:r>
+      <w:r>
+        <w:t xml:space="preserve">Der geschätzte Aufwand beträgt insgesamt </w:t>
+      </w:r>
+      <w:r>
+        <w:t xml:space="preserve">250 Mann-Stunden zu insgesamt </w:t>
+      </w:r>
+      <w:r>
+        <w:t xml:space="preserve">200'000 CHF. Dazu kommen die externen Leistungen von </w:t>
+      </w:r>
+      <w:r>
+        <w:t>4</w:t>
+      </w:r>
+      <w:r>
+        <w:t>0'000 CHF</w:t>
+      </w:r>
+      <w:r>
+        <w:t>. Wir rechnen daher mit einem Aufwand von</w:t>
+      </w:r>
+      <w:r>
+        <w:t xml:space="preserve"> ca. 2</w:t>
+      </w:r>
+      <w:r>
+        <w:t>40'000 CHF. Bei einem Deckungsbeitrag von 2</w:t>
+      </w:r>
+      <w:r>
+        <w:t>0 CHF pro verkaufte</w:t>
+      </w:r>
+      <w:r>
+        <w:t>m Spiel</w:t>
+      </w:r>
+      <w:r>
+        <w:t xml:space="preserve"> müssen demnach </w:t>
+      </w:r>
+      <w:r>
+        <w:t>12</w:t>
+      </w:r>
+      <w:r>
+        <w:t xml:space="preserve">'000 </w:t>
+      </w:r>
+      <w:r>
+        <w:t>Spiele</w:t>
+      </w:r>
+      <w:r>
+        <w:t xml:space="preserve"> verkauft werden, um die Auslagen der Grundentwicklung zu decken. </w:t>
+      </w:r>
+      <w:r>
+        <w:t>Nach</w:t>
+      </w:r>
+      <w:r>
+        <w:t xml:space="preserve"> </w:t>
+      </w:r>
+      <w:r>
+        <w:t>20</w:t>
+      </w:r>
+      <w:r>
+        <w:t xml:space="preserve">'000 </w:t>
+      </w:r>
+      <w:r>
+        <w:t>verkauften hat sich die</w:t>
+      </w:r>
+      <w:r>
+        <w:t xml:space="preserve">. Dieses Verkaufsvolumen sollte innerhalb von </w:t>
+      </w:r>
+      <w:r>
+        <w:t>4</w:t>
+      </w:r>
+      <w:r>
+        <w:t xml:space="preserve"> Jahren zu erreichen sein.</w:t>
+      </w:r>
+      <w:r>
+        <w:t xml:space="preserve"> Am 10.12.2012 wird die finale Version freigegeben.</w:t>
+      </w:r>
+    </w:p>
+    <w:p>
       <w:bookmarkStart w:id="0" w:name="_GoBack"/>
       <w:bookmarkEnd w:id="0"/>
     </w:p>
-    <w:p>
-      <w:pPr>
-        <w:pStyle w:val="berschrift1"/>
-      </w:pPr>
-      <w:r>
-        <w:t>Grobplanung</w:t>
-      </w:r>
-      <w:r>
-        <w:t xml:space="preserve"> (Nad)</w:t>
-      </w:r>
-    </w:p>
-    <w:p>
-      <w:pPr>
-        <w:pStyle w:val="berschrift1"/>
-      </w:pPr>
-      <w:r>
-        <w:t>Kundennutzen</w:t>
-      </w:r>
-      <w:r>
-        <w:t xml:space="preserve"> (Nad)</w:t>
-      </w:r>
-    </w:p>
-    <w:p>
-      <w:pPr>
-        <w:pStyle w:val="berschrift1"/>
-      </w:pPr>
-      <w:r>
-        <w:t>Wirtschaftlichkeit</w:t>
-      </w:r>
-      <w:r>
-        <w:t xml:space="preserve"> (Beni)</w:t>
-      </w:r>
-    </w:p>
-    <w:p/>
     <w:p/>
     <w:p>
       <w:pPr>
@@ -329,7 +442,7 @@
 </file>
 
 <file path=word/endnotes.xml><?xml version="1.0" encoding="utf-8"?>
-<w:endnotes xmlns:wpc="http://schemas.microsoft.com/office/word/2010/wordprocessingCanvas" xmlns:mo="http://schemas.microsoft.com/office/mac/office/2008/main" xmlns:mc="http://schemas.openxmlformats.org/markup-compatibility/2006" xmlns:mv="urn:schemas-microsoft-com:mac:vml" xmlns:o="urn:schemas-microsoft-com:office:office" xmlns:r="http://schemas.openxmlformats.org/officeDocument/2006/relationships" xmlns:m="http://schemas.openxmlformats.org/officeDocument/2006/math" xmlns:v="urn:schemas-microsoft-com:vml" xmlns:wp14="http://schemas.microsoft.com/office/word/2010/wordprocessingDrawing" xmlns:wp="http://schemas.openxmlformats.org/drawingml/2006/wordprocessingDrawing" xmlns:w10="urn:schemas-microsoft-com:office:word" xmlns:w="http://schemas.openxmlformats.org/wordprocessingml/2006/main" xmlns:w14="http://schemas.microsoft.com/office/word/2010/wordml" xmlns:wpg="http://schemas.microsoft.com/office/word/2010/wordprocessingGroup" xmlns:wpi="http://schemas.microsoft.com/office/word/2010/wordprocessingInk" xmlns:wne="http://schemas.microsoft.com/office/word/2006/wordml" xmlns:wps="http://schemas.microsoft.com/office/word/2010/wordprocessingShape" mc:Ignorable="w14 wp14">
+<w:endnotes xmlns:wpc="http://schemas.microsoft.com/office/word/2010/wordprocessingCanvas" xmlns:mc="http://schemas.openxmlformats.org/markup-compatibility/2006" xmlns:o="urn:schemas-microsoft-com:office:office" xmlns:r="http://schemas.openxmlformats.org/officeDocument/2006/relationships" xmlns:m="http://schemas.openxmlformats.org/officeDocument/2006/math" xmlns:v="urn:schemas-microsoft-com:vml" xmlns:wp14="http://schemas.microsoft.com/office/word/2010/wordprocessingDrawing" xmlns:wp="http://schemas.openxmlformats.org/drawingml/2006/wordprocessingDrawing" xmlns:w10="urn:schemas-microsoft-com:office:word" xmlns:w="http://schemas.openxmlformats.org/wordprocessingml/2006/main" xmlns:w14="http://schemas.microsoft.com/office/word/2010/wordml" xmlns:wpg="http://schemas.microsoft.com/office/word/2010/wordprocessingGroup" xmlns:wpi="http://schemas.microsoft.com/office/word/2010/wordprocessingInk" xmlns:wne="http://schemas.microsoft.com/office/word/2006/wordml" xmlns:wps="http://schemas.microsoft.com/office/word/2010/wordprocessingShape" mc:Ignorable="w14 wp14">
   <w:endnote w:type="separator" w:id="-1">
     <w:p>
       <w:r>
@@ -348,7 +461,7 @@
 </file>
 
 <file path=word/footer1.xml><?xml version="1.0" encoding="utf-8"?>
-<w:ftr xmlns:wpc="http://schemas.microsoft.com/office/word/2010/wordprocessingCanvas" xmlns:mo="http://schemas.microsoft.com/office/mac/office/2008/main" xmlns:mc="http://schemas.openxmlformats.org/markup-compatibility/2006" xmlns:mv="urn:schemas-microsoft-com:mac:vml" xmlns:o="urn:schemas-microsoft-com:office:office" xmlns:r="http://schemas.openxmlformats.org/officeDocument/2006/relationships" xmlns:m="http://schemas.openxmlformats.org/officeDocument/2006/math" xmlns:v="urn:schemas-microsoft-com:vml" xmlns:wp14="http://schemas.microsoft.com/office/word/2010/wordprocessingDrawing" xmlns:wp="http://schemas.openxmlformats.org/drawingml/2006/wordprocessingDrawing" xmlns:w10="urn:schemas-microsoft-com:office:word" xmlns:w="http://schemas.openxmlformats.org/wordprocessingml/2006/main" xmlns:w14="http://schemas.microsoft.com/office/word/2010/wordml" xmlns:wpg="http://schemas.microsoft.com/office/word/2010/wordprocessingGroup" xmlns:wpi="http://schemas.microsoft.com/office/word/2010/wordprocessingInk" xmlns:wne="http://schemas.microsoft.com/office/word/2006/wordml" xmlns:wps="http://schemas.microsoft.com/office/word/2010/wordprocessingShape" mc:Ignorable="w14 wp14">
+<w:ftr xmlns:wpc="http://schemas.microsoft.com/office/word/2010/wordprocessingCanvas" xmlns:mc="http://schemas.openxmlformats.org/markup-compatibility/2006" xmlns:o="urn:schemas-microsoft-com:office:office" xmlns:r="http://schemas.openxmlformats.org/officeDocument/2006/relationships" xmlns:m="http://schemas.openxmlformats.org/officeDocument/2006/math" xmlns:v="urn:schemas-microsoft-com:vml" xmlns:wp14="http://schemas.microsoft.com/office/word/2010/wordprocessingDrawing" xmlns:wp="http://schemas.openxmlformats.org/drawingml/2006/wordprocessingDrawing" xmlns:w10="urn:schemas-microsoft-com:office:word" xmlns:w="http://schemas.openxmlformats.org/wordprocessingml/2006/main" xmlns:w14="http://schemas.microsoft.com/office/word/2010/wordml" xmlns:wpg="http://schemas.microsoft.com/office/word/2010/wordprocessingGroup" xmlns:wpi="http://schemas.microsoft.com/office/word/2010/wordprocessingInk" xmlns:wne="http://schemas.microsoft.com/office/word/2006/wordml" xmlns:wps="http://schemas.microsoft.com/office/word/2010/wordprocessingShape" mc:Ignorable="w14 wp14">
   <w:tbl>
     <w:tblPr>
       <w:tblStyle w:val="HelleSchattierung-Akzent1"/>
@@ -423,7 +536,7 @@
 </file>
 
 <file path=word/footer2.xml><?xml version="1.0" encoding="utf-8"?>
-<w:ftr xmlns:wpc="http://schemas.microsoft.com/office/word/2010/wordprocessingCanvas" xmlns:mo="http://schemas.microsoft.com/office/mac/office/2008/main" xmlns:mc="http://schemas.openxmlformats.org/markup-compatibility/2006" xmlns:mv="urn:schemas-microsoft-com:mac:vml" xmlns:o="urn:schemas-microsoft-com:office:office" xmlns:r="http://schemas.openxmlformats.org/officeDocument/2006/relationships" xmlns:m="http://schemas.openxmlformats.org/officeDocument/2006/math" xmlns:v="urn:schemas-microsoft-com:vml" xmlns:wp14="http://schemas.microsoft.com/office/word/2010/wordprocessingDrawing" xmlns:wp="http://schemas.openxmlformats.org/drawingml/2006/wordprocessingDrawing" xmlns:w10="urn:schemas-microsoft-com:office:word" xmlns:w="http://schemas.openxmlformats.org/wordprocessingml/2006/main" xmlns:w14="http://schemas.microsoft.com/office/word/2010/wordml" xmlns:wpg="http://schemas.microsoft.com/office/word/2010/wordprocessingGroup" xmlns:wpi="http://schemas.microsoft.com/office/word/2010/wordprocessingInk" xmlns:wne="http://schemas.microsoft.com/office/word/2006/wordml" xmlns:wps="http://schemas.microsoft.com/office/word/2010/wordprocessingShape" mc:Ignorable="w14 wp14">
+<w:ftr xmlns:wpc="http://schemas.microsoft.com/office/word/2010/wordprocessingCanvas" xmlns:mc="http://schemas.openxmlformats.org/markup-compatibility/2006" xmlns:o="urn:schemas-microsoft-com:office:office" xmlns:r="http://schemas.openxmlformats.org/officeDocument/2006/relationships" xmlns:m="http://schemas.openxmlformats.org/officeDocument/2006/math" xmlns:v="urn:schemas-microsoft-com:vml" xmlns:wp14="http://schemas.microsoft.com/office/word/2010/wordprocessingDrawing" xmlns:wp="http://schemas.openxmlformats.org/drawingml/2006/wordprocessingDrawing" xmlns:w10="urn:schemas-microsoft-com:office:word" xmlns:w="http://schemas.openxmlformats.org/wordprocessingml/2006/main" xmlns:w14="http://schemas.microsoft.com/office/word/2010/wordml" xmlns:wpg="http://schemas.microsoft.com/office/word/2010/wordprocessingGroup" xmlns:wpi="http://schemas.microsoft.com/office/word/2010/wordprocessingInk" xmlns:wne="http://schemas.microsoft.com/office/word/2006/wordml" xmlns:wps="http://schemas.microsoft.com/office/word/2010/wordprocessingShape" mc:Ignorable="w14 wp14">
   <w:p>
     <w:pPr>
       <w:pStyle w:val="Fuzeile"/>
@@ -467,7 +580,7 @@
 </file>
 
 <file path=word/footnotes.xml><?xml version="1.0" encoding="utf-8"?>
-<w:footnotes xmlns:wpc="http://schemas.microsoft.com/office/word/2010/wordprocessingCanvas" xmlns:mo="http://schemas.microsoft.com/office/mac/office/2008/main" xmlns:mc="http://schemas.openxmlformats.org/markup-compatibility/2006" xmlns:mv="urn:schemas-microsoft-com:mac:vml" xmlns:o="urn:schemas-microsoft-com:office:office" xmlns:r="http://schemas.openxmlformats.org/officeDocument/2006/relationships" xmlns:m="http://schemas.openxmlformats.org/officeDocument/2006/math" xmlns:v="urn:schemas-microsoft-com:vml" xmlns:wp14="http://schemas.microsoft.com/office/word/2010/wordprocessingDrawing" xmlns:wp="http://schemas.openxmlformats.org/drawingml/2006/wordprocessingDrawing" xmlns:w10="urn:schemas-microsoft-com:office:word" xmlns:w="http://schemas.openxmlformats.org/wordprocessingml/2006/main" xmlns:w14="http://schemas.microsoft.com/office/word/2010/wordml" xmlns:wpg="http://schemas.microsoft.com/office/word/2010/wordprocessingGroup" xmlns:wpi="http://schemas.microsoft.com/office/word/2010/wordprocessingInk" xmlns:wne="http://schemas.microsoft.com/office/word/2006/wordml" xmlns:wps="http://schemas.microsoft.com/office/word/2010/wordprocessingShape" mc:Ignorable="w14 wp14">
+<w:footnotes xmlns:wpc="http://schemas.microsoft.com/office/word/2010/wordprocessingCanvas" xmlns:mc="http://schemas.openxmlformats.org/markup-compatibility/2006" xmlns:o="urn:schemas-microsoft-com:office:office" xmlns:r="http://schemas.openxmlformats.org/officeDocument/2006/relationships" xmlns:m="http://schemas.openxmlformats.org/officeDocument/2006/math" xmlns:v="urn:schemas-microsoft-com:vml" xmlns:wp14="http://schemas.microsoft.com/office/word/2010/wordprocessingDrawing" xmlns:wp="http://schemas.openxmlformats.org/drawingml/2006/wordprocessingDrawing" xmlns:w10="urn:schemas-microsoft-com:office:word" xmlns:w="http://schemas.openxmlformats.org/wordprocessingml/2006/main" xmlns:w14="http://schemas.microsoft.com/office/word/2010/wordml" xmlns:wpg="http://schemas.microsoft.com/office/word/2010/wordprocessingGroup" xmlns:wpi="http://schemas.microsoft.com/office/word/2010/wordprocessingInk" xmlns:wne="http://schemas.microsoft.com/office/word/2006/wordml" xmlns:wps="http://schemas.microsoft.com/office/word/2010/wordprocessingShape" mc:Ignorable="w14 wp14">
   <w:footnote w:type="separator" w:id="-1">
     <w:p>
       <w:r>
@@ -486,7 +599,7 @@
 </file>
 
 <file path=word/header1.xml><?xml version="1.0" encoding="utf-8"?>
-<w:hdr xmlns:wpc="http://schemas.microsoft.com/office/word/2010/wordprocessingCanvas" xmlns:mo="http://schemas.microsoft.com/office/mac/office/2008/main" xmlns:mc="http://schemas.openxmlformats.org/markup-compatibility/2006" xmlns:mv="urn:schemas-microsoft-com:mac:vml" xmlns:o="urn:schemas-microsoft-com:office:office" xmlns:r="http://schemas.openxmlformats.org/officeDocument/2006/relationships" xmlns:m="http://schemas.openxmlformats.org/officeDocument/2006/math" xmlns:v="urn:schemas-microsoft-com:vml" xmlns:wp14="http://schemas.microsoft.com/office/word/2010/wordprocessingDrawing" xmlns:wp="http://schemas.openxmlformats.org/drawingml/2006/wordprocessingDrawing" xmlns:w10="urn:schemas-microsoft-com:office:word" xmlns:w="http://schemas.openxmlformats.org/wordprocessingml/2006/main" xmlns:w14="http://schemas.microsoft.com/office/word/2010/wordml" xmlns:wpg="http://schemas.microsoft.com/office/word/2010/wordprocessingGroup" xmlns:wpi="http://schemas.microsoft.com/office/word/2010/wordprocessingInk" xmlns:wne="http://schemas.microsoft.com/office/word/2006/wordml" xmlns:wps="http://schemas.microsoft.com/office/word/2010/wordprocessingShape" mc:Ignorable="w14 wp14">
+<w:hdr xmlns:wpc="http://schemas.microsoft.com/office/word/2010/wordprocessingCanvas" xmlns:mc="http://schemas.openxmlformats.org/markup-compatibility/2006" xmlns:o="urn:schemas-microsoft-com:office:office" xmlns:r="http://schemas.openxmlformats.org/officeDocument/2006/relationships" xmlns:m="http://schemas.openxmlformats.org/officeDocument/2006/math" xmlns:v="urn:schemas-microsoft-com:vml" xmlns:wp14="http://schemas.microsoft.com/office/word/2010/wordprocessingDrawing" xmlns:wp="http://schemas.openxmlformats.org/drawingml/2006/wordprocessingDrawing" xmlns:w10="urn:schemas-microsoft-com:office:word" xmlns:w="http://schemas.openxmlformats.org/wordprocessingml/2006/main" xmlns:w14="http://schemas.microsoft.com/office/word/2010/wordml" xmlns:wpg="http://schemas.microsoft.com/office/word/2010/wordprocessingGroup" xmlns:wpi="http://schemas.microsoft.com/office/word/2010/wordprocessingInk" xmlns:wne="http://schemas.microsoft.com/office/word/2006/wordml" xmlns:wps="http://schemas.microsoft.com/office/word/2010/wordprocessingShape" mc:Ignorable="w14 wp14">
   <w:p>
     <w:pPr>
       <w:pStyle w:val="Kopfzeile"/>
@@ -506,7 +619,7 @@
 </file>
 
 <file path=word/numbering.xml><?xml version="1.0" encoding="utf-8"?>
-<w:numbering xmlns:wpc="http://schemas.microsoft.com/office/word/2010/wordprocessingCanvas" xmlns:mo="http://schemas.microsoft.com/office/mac/office/2008/main" xmlns:mc="http://schemas.openxmlformats.org/markup-compatibility/2006" xmlns:mv="urn:schemas-microsoft-com:mac:vml" xmlns:o="urn:schemas-microsoft-com:office:office" xmlns:r="http://schemas.openxmlformats.org/officeDocument/2006/relationships" xmlns:m="http://schemas.openxmlformats.org/officeDocument/2006/math" xmlns:v="urn:schemas-microsoft-com:vml" xmlns:wp14="http://schemas.microsoft.com/office/word/2010/wordprocessingDrawing" xmlns:wp="http://schemas.openxmlformats.org/drawingml/2006/wordprocessingDrawing" xmlns:w10="urn:schemas-microsoft-com:office:word" xmlns:w="http://schemas.openxmlformats.org/wordprocessingml/2006/main" xmlns:w14="http://schemas.microsoft.com/office/word/2010/wordml" xmlns:wpg="http://schemas.microsoft.com/office/word/2010/wordprocessingGroup" xmlns:wpi="http://schemas.microsoft.com/office/word/2010/wordprocessingInk" xmlns:wne="http://schemas.microsoft.com/office/word/2006/wordml" xmlns:wps="http://schemas.microsoft.com/office/word/2010/wordprocessingShape" mc:Ignorable="w14 wp14">
+<w:numbering xmlns:wpc="http://schemas.microsoft.com/office/word/2010/wordprocessingCanvas" xmlns:mc="http://schemas.openxmlformats.org/markup-compatibility/2006" xmlns:o="urn:schemas-microsoft-com:office:office" xmlns:r="http://schemas.openxmlformats.org/officeDocument/2006/relationships" xmlns:m="http://schemas.openxmlformats.org/officeDocument/2006/math" xmlns:v="urn:schemas-microsoft-com:vml" xmlns:wp14="http://schemas.microsoft.com/office/word/2010/wordprocessingDrawing" xmlns:wp="http://schemas.openxmlformats.org/drawingml/2006/wordprocessingDrawing" xmlns:w10="urn:schemas-microsoft-com:office:word" xmlns:w="http://schemas.openxmlformats.org/wordprocessingml/2006/main" xmlns:w14="http://schemas.microsoft.com/office/word/2010/wordml" xmlns:wpg="http://schemas.microsoft.com/office/word/2010/wordprocessingGroup" xmlns:wpi="http://schemas.microsoft.com/office/word/2010/wordprocessingInk" xmlns:wne="http://schemas.microsoft.com/office/word/2006/wordml" xmlns:wps="http://schemas.microsoft.com/office/word/2010/wordprocessingShape" mc:Ignorable="w14 wp14">
   <w:abstractNum w:abstractNumId="0">
     <w:nsid w:val="13D86CF9"/>
     <w:multiLevelType w:val="multilevel"/>
@@ -870,7 +983,7 @@
     </w:rPrDefault>
     <w:pPrDefault/>
   </w:docDefaults>
-  <w:latentStyles w:defLockedState="0" w:defUIPriority="99" w:defSemiHidden="1" w:defUnhideWhenUsed="1" w:defQFormat="0" w:count="276">
+  <w:latentStyles w:defLockedState="0" w:defUIPriority="99" w:defSemiHidden="1" w:defUnhideWhenUsed="1" w:defQFormat="0" w:count="267">
     <w:lsdException w:name="Normal" w:semiHidden="0" w:uiPriority="0" w:unhideWhenUsed="0" w:qFormat="1"/>
     <w:lsdException w:name="heading 1" w:semiHidden="0" w:uiPriority="9" w:unhideWhenUsed="0" w:qFormat="1"/>
     <w:lsdException w:name="heading 2" w:uiPriority="9" w:qFormat="1"/>
@@ -897,15 +1010,6 @@
     <w:lsdException w:name="Strong" w:semiHidden="0" w:uiPriority="22" w:unhideWhenUsed="0" w:qFormat="1"/>
     <w:lsdException w:name="Emphasis" w:semiHidden="0" w:uiPriority="20" w:unhideWhenUsed="0" w:qFormat="1"/>
     <w:lsdException w:name="Table Grid" w:semiHidden="0" w:uiPriority="59" w:unhideWhenUsed="0"/>
-    <w:lsdException w:name="Note Level 1" w:semiHidden="0" w:unhideWhenUsed="0"/>
-    <w:lsdException w:name="Note Level 2" w:semiHidden="0" w:unhideWhenUsed="0"/>
-    <w:lsdException w:name="Note Level 3" w:semiHidden="0" w:unhideWhenUsed="0"/>
-    <w:lsdException w:name="Note Level 4" w:semiHidden="0" w:unhideWhenUsed="0"/>
-    <w:lsdException w:name="Note Level 5" w:semiHidden="0" w:unhideWhenUsed="0"/>
-    <w:lsdException w:name="Note Level 6" w:semiHidden="0" w:unhideWhenUsed="0"/>
-    <w:lsdException w:name="Note Level 7" w:semiHidden="0" w:unhideWhenUsed="0"/>
-    <w:lsdException w:name="Note Level 8" w:semiHidden="0" w:unhideWhenUsed="0"/>
-    <w:lsdException w:name="Note Level 9" w:semiHidden="0" w:unhideWhenUsed="0"/>
     <w:lsdException w:name="Placeholder Text" w:unhideWhenUsed="0"/>
     <w:lsdException w:name="No Spacing" w:semiHidden="0" w:uiPriority="1" w:unhideWhenUsed="0" w:qFormat="1"/>
     <w:lsdException w:name="Light Shading" w:semiHidden="0" w:uiPriority="60" w:unhideWhenUsed="0"/>
@@ -1026,7 +1130,7 @@
     <w:name w:val="heading 1"/>
     <w:basedOn w:val="Standard"/>
     <w:next w:val="Standard"/>
-    <w:link w:val="berschrift1Zeichen"/>
+    <w:link w:val="berschrift1Zchn"/>
     <w:uiPriority w:val="9"/>
     <w:qFormat/>
     <w:rsid w:val="00604E75"/>
@@ -1049,7 +1153,7 @@
     <w:name w:val="heading 2"/>
     <w:basedOn w:val="Standard"/>
     <w:next w:val="Standard"/>
-    <w:link w:val="berschrift2Zeichen"/>
+    <w:link w:val="berschrift2Zchn"/>
     <w:uiPriority w:val="9"/>
     <w:unhideWhenUsed/>
     <w:qFormat/>
@@ -1067,7 +1171,7 @@
       <w:szCs w:val="26"/>
     </w:rPr>
   </w:style>
-  <w:style w:type="character" w:default="1" w:styleId="Absatzstandardschriftart">
+  <w:style w:type="character" w:default="1" w:styleId="Absatz-Standardschriftart">
     <w:name w:val="Default Paragraph Font"/>
     <w:uiPriority w:val="1"/>
     <w:semiHidden/>
@@ -1097,7 +1201,7 @@
   <w:style w:type="paragraph" w:styleId="Sprechblasentext">
     <w:name w:val="Balloon Text"/>
     <w:basedOn w:val="Standard"/>
-    <w:link w:val="SprechblasentextZeichen"/>
+    <w:link w:val="SprechblasentextZchn"/>
     <w:uiPriority w:val="99"/>
     <w:semiHidden/>
     <w:unhideWhenUsed/>
@@ -1108,9 +1212,9 @@
       <w:szCs w:val="18"/>
     </w:rPr>
   </w:style>
-  <w:style w:type="character" w:customStyle="1" w:styleId="SprechblasentextZeichen">
-    <w:name w:val="Sprechblasentext Zeichen"/>
-    <w:basedOn w:val="Absatzstandardschriftart"/>
+  <w:style w:type="character" w:customStyle="1" w:styleId="SprechblasentextZchn">
+    <w:name w:val="Sprechblasentext Zchn"/>
+    <w:basedOn w:val="Absatz-Standardschriftart"/>
     <w:link w:val="Sprechblasentext"/>
     <w:uiPriority w:val="99"/>
     <w:semiHidden/>
@@ -1132,9 +1236,9 @@
       <w:contextualSpacing/>
     </w:pPr>
   </w:style>
-  <w:style w:type="character" w:customStyle="1" w:styleId="berschrift1Zeichen">
-    <w:name w:val="Überschrift 1 Zeichen"/>
-    <w:basedOn w:val="Absatzstandardschriftart"/>
+  <w:style w:type="character" w:customStyle="1" w:styleId="berschrift1Zchn">
+    <w:name w:val="Überschrift 1 Zchn"/>
+    <w:basedOn w:val="Absatz-Standardschriftart"/>
     <w:link w:val="berschrift1"/>
     <w:uiPriority w:val="9"/>
     <w:rsid w:val="00604E75"/>
@@ -1151,7 +1255,7 @@
     <w:name w:val="Title"/>
     <w:basedOn w:val="Standard"/>
     <w:next w:val="Standard"/>
-    <w:link w:val="TitelZeichen"/>
+    <w:link w:val="TitelZchn"/>
     <w:uiPriority w:val="10"/>
     <w:qFormat/>
     <w:rsid w:val="00604E75"/>
@@ -1171,9 +1275,9 @@
       <w:szCs w:val="52"/>
     </w:rPr>
   </w:style>
-  <w:style w:type="character" w:customStyle="1" w:styleId="TitelZeichen">
-    <w:name w:val="Titel Zeichen"/>
-    <w:basedOn w:val="Absatzstandardschriftart"/>
+  <w:style w:type="character" w:customStyle="1" w:styleId="TitelZchn">
+    <w:name w:val="Titel Zchn"/>
+    <w:basedOn w:val="Absatz-Standardschriftart"/>
     <w:link w:val="Titel"/>
     <w:uiPriority w:val="10"/>
     <w:rsid w:val="00604E75"/>
@@ -1189,7 +1293,7 @@
   <w:style w:type="paragraph" w:styleId="Kopfzeile">
     <w:name w:val="header"/>
     <w:basedOn w:val="Standard"/>
-    <w:link w:val="KopfzeileZeichen"/>
+    <w:link w:val="KopfzeileZchn"/>
     <w:uiPriority w:val="99"/>
     <w:unhideWhenUsed/>
     <w:rsid w:val="00604E75"/>
@@ -1200,9 +1304,9 @@
       </w:tabs>
     </w:pPr>
   </w:style>
-  <w:style w:type="character" w:customStyle="1" w:styleId="KopfzeileZeichen">
-    <w:name w:val="Kopfzeile Zeichen"/>
-    <w:basedOn w:val="Absatzstandardschriftart"/>
+  <w:style w:type="character" w:customStyle="1" w:styleId="KopfzeileZchn">
+    <w:name w:val="Kopfzeile Zchn"/>
+    <w:basedOn w:val="Absatz-Standardschriftart"/>
     <w:link w:val="Kopfzeile"/>
     <w:uiPriority w:val="99"/>
     <w:rsid w:val="00604E75"/>
@@ -1210,7 +1314,7 @@
   <w:style w:type="paragraph" w:styleId="Fuzeile">
     <w:name w:val="footer"/>
     <w:basedOn w:val="Standard"/>
-    <w:link w:val="FuzeileZeichen"/>
+    <w:link w:val="FuzeileZchn"/>
     <w:uiPriority w:val="99"/>
     <w:unhideWhenUsed/>
     <w:rsid w:val="00604E75"/>
@@ -1221,9 +1325,9 @@
       </w:tabs>
     </w:pPr>
   </w:style>
-  <w:style w:type="character" w:customStyle="1" w:styleId="FuzeileZeichen">
-    <w:name w:val="Fußzeile Zeichen"/>
-    <w:basedOn w:val="Absatzstandardschriftart"/>
+  <w:style w:type="character" w:customStyle="1" w:styleId="FuzeileZchn">
+    <w:name w:val="Fußzeile Zchn"/>
+    <w:basedOn w:val="Absatz-Standardschriftart"/>
     <w:link w:val="Fuzeile"/>
     <w:uiPriority w:val="99"/>
     <w:rsid w:val="00604E75"/>
@@ -1332,15 +1436,15 @@
   </w:style>
   <w:style w:type="character" w:styleId="Seitenzahl">
     <w:name w:val="page number"/>
-    <w:basedOn w:val="Absatzstandardschriftart"/>
+    <w:basedOn w:val="Absatz-Standardschriftart"/>
     <w:uiPriority w:val="99"/>
     <w:semiHidden/>
     <w:unhideWhenUsed/>
     <w:rsid w:val="00604E75"/>
   </w:style>
-  <w:style w:type="character" w:customStyle="1" w:styleId="berschrift2Zeichen">
-    <w:name w:val="Überschrift 2 Zeichen"/>
-    <w:basedOn w:val="Absatzstandardschriftart"/>
+  <w:style w:type="character" w:customStyle="1" w:styleId="berschrift2Zchn">
+    <w:name w:val="Überschrift 2 Zchn"/>
+    <w:basedOn w:val="Absatz-Standardschriftart"/>
     <w:link w:val="berschrift2"/>
     <w:uiPriority w:val="9"/>
     <w:rsid w:val="000A76CE"/>
@@ -1355,7 +1459,7 @@
 </file>
 
 <file path=word/stylesWithEffects.xml><?xml version="1.0" encoding="utf-8"?>
-<w:styles xmlns:wpc="http://schemas.microsoft.com/office/word/2010/wordprocessingCanvas" xmlns:mo="http://schemas.microsoft.com/office/mac/office/2008/main" xmlns:mc="http://schemas.openxmlformats.org/markup-compatibility/2006" xmlns:mv="urn:schemas-microsoft-com:mac:vml" xmlns:o="urn:schemas-microsoft-com:office:office" xmlns:r="http://schemas.openxmlformats.org/officeDocument/2006/relationships" xmlns:m="http://schemas.openxmlformats.org/officeDocument/2006/math" xmlns:v="urn:schemas-microsoft-com:vml" xmlns:wp14="http://schemas.microsoft.com/office/word/2010/wordprocessingDrawing" xmlns:wp="http://schemas.openxmlformats.org/drawingml/2006/wordprocessingDrawing" xmlns:w10="urn:schemas-microsoft-com:office:word" xmlns:w="http://schemas.openxmlformats.org/wordprocessingml/2006/main" xmlns:w14="http://schemas.microsoft.com/office/word/2010/wordml" xmlns:wpg="http://schemas.microsoft.com/office/word/2010/wordprocessingGroup" xmlns:wpi="http://schemas.microsoft.com/office/word/2010/wordprocessingInk" xmlns:wne="http://schemas.microsoft.com/office/word/2006/wordml" xmlns:wps="http://schemas.microsoft.com/office/word/2010/wordprocessingShape" mc:Ignorable="w14 wp14">
+<w:styles xmlns:wpc="http://schemas.microsoft.com/office/word/2010/wordprocessingCanvas" xmlns:mc="http://schemas.openxmlformats.org/markup-compatibility/2006" xmlns:o="urn:schemas-microsoft-com:office:office" xmlns:r="http://schemas.openxmlformats.org/officeDocument/2006/relationships" xmlns:m="http://schemas.openxmlformats.org/officeDocument/2006/math" xmlns:v="urn:schemas-microsoft-com:vml" xmlns:wp14="http://schemas.microsoft.com/office/word/2010/wordprocessingDrawing" xmlns:wp="http://schemas.openxmlformats.org/drawingml/2006/wordprocessingDrawing" xmlns:w10="urn:schemas-microsoft-com:office:word" xmlns:w="http://schemas.openxmlformats.org/wordprocessingml/2006/main" xmlns:w14="http://schemas.microsoft.com/office/word/2010/wordml" xmlns:wpg="http://schemas.microsoft.com/office/word/2010/wordprocessingGroup" xmlns:wpi="http://schemas.microsoft.com/office/word/2010/wordprocessingInk" xmlns:wne="http://schemas.microsoft.com/office/word/2006/wordml" xmlns:wps="http://schemas.microsoft.com/office/word/2010/wordprocessingShape" mc:Ignorable="w14 wp14">
   <w:docDefaults>
     <w:rPrDefault>
       <w:rPr>
@@ -1367,7 +1471,7 @@
     </w:rPrDefault>
     <w:pPrDefault/>
   </w:docDefaults>
-  <w:latentStyles w:defLockedState="0" w:defUIPriority="99" w:defSemiHidden="1" w:defUnhideWhenUsed="1" w:defQFormat="0" w:count="276">
+  <w:latentStyles w:defLockedState="0" w:defUIPriority="99" w:defSemiHidden="1" w:defUnhideWhenUsed="1" w:defQFormat="0" w:count="267">
     <w:lsdException w:name="Normal" w:semiHidden="0" w:uiPriority="0" w:unhideWhenUsed="0" w:qFormat="1"/>
     <w:lsdException w:name="heading 1" w:semiHidden="0" w:uiPriority="9" w:unhideWhenUsed="0" w:qFormat="1"/>
     <w:lsdException w:name="heading 2" w:uiPriority="9" w:qFormat="1"/>
@@ -1394,15 +1498,6 @@
     <w:lsdException w:name="Strong" w:semiHidden="0" w:uiPriority="22" w:unhideWhenUsed="0" w:qFormat="1"/>
     <w:lsdException w:name="Emphasis" w:semiHidden="0" w:uiPriority="20" w:unhideWhenUsed="0" w:qFormat="1"/>
     <w:lsdException w:name="Table Grid" w:semiHidden="0" w:uiPriority="59" w:unhideWhenUsed="0"/>
-    <w:lsdException w:name="Note Level 1" w:semiHidden="0" w:unhideWhenUsed="0"/>
-    <w:lsdException w:name="Note Level 2" w:semiHidden="0" w:unhideWhenUsed="0"/>
-    <w:lsdException w:name="Note Level 3" w:semiHidden="0" w:unhideWhenUsed="0"/>
-    <w:lsdException w:name="Note Level 4" w:semiHidden="0" w:unhideWhenUsed="0"/>
-    <w:lsdException w:name="Note Level 5" w:semiHidden="0" w:unhideWhenUsed="0"/>
-    <w:lsdException w:name="Note Level 6" w:semiHidden="0" w:unhideWhenUsed="0"/>
-    <w:lsdException w:name="Note Level 7" w:semiHidden="0" w:unhideWhenUsed="0"/>
-    <w:lsdException w:name="Note Level 8" w:semiHidden="0" w:unhideWhenUsed="0"/>
-    <w:lsdException w:name="Note Level 9" w:semiHidden="0" w:unhideWhenUsed="0"/>
     <w:lsdException w:name="Placeholder Text" w:unhideWhenUsed="0"/>
     <w:lsdException w:name="No Spacing" w:semiHidden="0" w:uiPriority="1" w:unhideWhenUsed="0" w:qFormat="1"/>
     <w:lsdException w:name="Light Shading" w:semiHidden="0" w:uiPriority="60" w:unhideWhenUsed="0"/>
@@ -1523,7 +1618,7 @@
     <w:name w:val="heading 1"/>
     <w:basedOn w:val="Standard"/>
     <w:next w:val="Standard"/>
-    <w:link w:val="berschrift1Zeichen"/>
+    <w:link w:val="berschrift1Zchn"/>
     <w:uiPriority w:val="9"/>
     <w:qFormat/>
     <w:rsid w:val="00604E75"/>
@@ -1546,7 +1641,7 @@
     <w:name w:val="heading 2"/>
     <w:basedOn w:val="Standard"/>
     <w:next w:val="Standard"/>
-    <w:link w:val="berschrift2Zeichen"/>
+    <w:link w:val="berschrift2Zchn"/>
     <w:uiPriority w:val="9"/>
     <w:unhideWhenUsed/>
     <w:qFormat/>
@@ -1564,7 +1659,7 @@
       <w:szCs w:val="26"/>
     </w:rPr>
   </w:style>
-  <w:style w:type="character" w:default="1" w:styleId="Absatzstandardschriftart">
+  <w:style w:type="character" w:default="1" w:styleId="Absatz-Standardschriftart">
     <w:name w:val="Default Paragraph Font"/>
     <w:uiPriority w:val="1"/>
     <w:semiHidden/>
@@ -1594,7 +1689,7 @@
   <w:style w:type="paragraph" w:styleId="Sprechblasentext">
     <w:name w:val="Balloon Text"/>
     <w:basedOn w:val="Standard"/>
-    <w:link w:val="SprechblasentextZeichen"/>
+    <w:link w:val="SprechblasentextZchn"/>
     <w:uiPriority w:val="99"/>
     <w:semiHidden/>
     <w:unhideWhenUsed/>
@@ -1605,9 +1700,9 @@
       <w:szCs w:val="18"/>
     </w:rPr>
   </w:style>
-  <w:style w:type="character" w:customStyle="1" w:styleId="SprechblasentextZeichen">
-    <w:name w:val="Sprechblasentext Zeichen"/>
-    <w:basedOn w:val="Absatzstandardschriftart"/>
+  <w:style w:type="character" w:customStyle="1" w:styleId="SprechblasentextZchn">
+    <w:name w:val="Sprechblasentext Zchn"/>
+    <w:basedOn w:val="Absatz-Standardschriftart"/>
     <w:link w:val="Sprechblasentext"/>
     <w:uiPriority w:val="99"/>
     <w:semiHidden/>
@@ -1629,9 +1724,9 @@
       <w:contextualSpacing/>
     </w:pPr>
   </w:style>
-  <w:style w:type="character" w:customStyle="1" w:styleId="berschrift1Zeichen">
-    <w:name w:val="Überschrift 1 Zeichen"/>
-    <w:basedOn w:val="Absatzstandardschriftart"/>
+  <w:style w:type="character" w:customStyle="1" w:styleId="berschrift1Zchn">
+    <w:name w:val="Überschrift 1 Zchn"/>
+    <w:basedOn w:val="Absatz-Standardschriftart"/>
     <w:link w:val="berschrift1"/>
     <w:uiPriority w:val="9"/>
     <w:rsid w:val="00604E75"/>
@@ -1648,7 +1743,7 @@
     <w:name w:val="Title"/>
     <w:basedOn w:val="Standard"/>
     <w:next w:val="Standard"/>
-    <w:link w:val="TitelZeichen"/>
+    <w:link w:val="TitelZchn"/>
     <w:uiPriority w:val="10"/>
     <w:qFormat/>
     <w:rsid w:val="00604E75"/>
@@ -1668,9 +1763,9 @@
       <w:szCs w:val="52"/>
     </w:rPr>
   </w:style>
-  <w:style w:type="character" w:customStyle="1" w:styleId="TitelZeichen">
-    <w:name w:val="Titel Zeichen"/>
-    <w:basedOn w:val="Absatzstandardschriftart"/>
+  <w:style w:type="character" w:customStyle="1" w:styleId="TitelZchn">
+    <w:name w:val="Titel Zchn"/>
+    <w:basedOn w:val="Absatz-Standardschriftart"/>
     <w:link w:val="Titel"/>
     <w:uiPriority w:val="10"/>
     <w:rsid w:val="00604E75"/>
@@ -1686,7 +1781,7 @@
   <w:style w:type="paragraph" w:styleId="Kopfzeile">
     <w:name w:val="header"/>
     <w:basedOn w:val="Standard"/>
-    <w:link w:val="KopfzeileZeichen"/>
+    <w:link w:val="KopfzeileZchn"/>
     <w:uiPriority w:val="99"/>
     <w:unhideWhenUsed/>
     <w:rsid w:val="00604E75"/>
@@ -1697,9 +1792,9 @@
       </w:tabs>
     </w:pPr>
   </w:style>
-  <w:style w:type="character" w:customStyle="1" w:styleId="KopfzeileZeichen">
-    <w:name w:val="Kopfzeile Zeichen"/>
-    <w:basedOn w:val="Absatzstandardschriftart"/>
+  <w:style w:type="character" w:customStyle="1" w:styleId="KopfzeileZchn">
+    <w:name w:val="Kopfzeile Zchn"/>
+    <w:basedOn w:val="Absatz-Standardschriftart"/>
     <w:link w:val="Kopfzeile"/>
     <w:uiPriority w:val="99"/>
     <w:rsid w:val="00604E75"/>
@@ -1707,7 +1802,7 @@
   <w:style w:type="paragraph" w:styleId="Fuzeile">
     <w:name w:val="footer"/>
     <w:basedOn w:val="Standard"/>
-    <w:link w:val="FuzeileZeichen"/>
+    <w:link w:val="FuzeileZchn"/>
     <w:uiPriority w:val="99"/>
     <w:unhideWhenUsed/>
     <w:rsid w:val="00604E75"/>
@@ -1718,9 +1813,9 @@
       </w:tabs>
     </w:pPr>
   </w:style>
-  <w:style w:type="character" w:customStyle="1" w:styleId="FuzeileZeichen">
-    <w:name w:val="Fußzeile Zeichen"/>
-    <w:basedOn w:val="Absatzstandardschriftart"/>
+  <w:style w:type="character" w:customStyle="1" w:styleId="FuzeileZchn">
+    <w:name w:val="Fußzeile Zchn"/>
+    <w:basedOn w:val="Absatz-Standardschriftart"/>
     <w:link w:val="Fuzeile"/>
     <w:uiPriority w:val="99"/>
     <w:rsid w:val="00604E75"/>
@@ -1829,15 +1924,15 @@
   </w:style>
   <w:style w:type="character" w:styleId="Seitenzahl">
     <w:name w:val="page number"/>
-    <w:basedOn w:val="Absatzstandardschriftart"/>
+    <w:basedOn w:val="Absatz-Standardschriftart"/>
     <w:uiPriority w:val="99"/>
     <w:semiHidden/>
     <w:unhideWhenUsed/>
     <w:rsid w:val="00604E75"/>
   </w:style>
-  <w:style w:type="character" w:customStyle="1" w:styleId="berschrift2Zeichen">
-    <w:name w:val="Überschrift 2 Zeichen"/>
-    <w:basedOn w:val="Absatzstandardschriftart"/>
+  <w:style w:type="character" w:customStyle="1" w:styleId="berschrift2Zchn">
+    <w:name w:val="Überschrift 2 Zchn"/>
+    <w:basedOn w:val="Absatz-Standardschriftart"/>
     <w:link w:val="berschrift2"/>
     <w:uiPriority w:val="9"/>
     <w:rsid w:val="000A76CE"/>
@@ -2176,7 +2271,7 @@
 </file>
 
 <file path=customXml/itemProps1.xml><?xml version="1.0" encoding="utf-8"?>
-<ds:datastoreItem xmlns:ds="http://schemas.openxmlformats.org/officeDocument/2006/customXml" ds:itemID="{4B7C80ED-788A-2B48-B5E7-DABDE73DF3E8}">
+<ds:datastoreItem xmlns:ds="http://schemas.openxmlformats.org/officeDocument/2006/customXml" ds:itemID="{70E18987-AF53-4237-85FE-0326EE64D9D6}">
   <ds:schemaRefs>
     <ds:schemaRef ds:uri="http://schemas.openxmlformats.org/officeDocument/2006/bibliography"/>
   </ds:schemaRefs>

</xml_diff>

<commit_message>
Projektskizze: Weitere Anforderungen, Namen aus den TIteln entfernt
</commit_message>
<xml_diff>
--- a/Planung/Projektskizze.docx
+++ b/Planung/Projektskizze.docx
@@ -1,6 +1,6 @@
 
 <file path=word/document.xml><?xml version="1.0" encoding="utf-8"?>
-<w:document xmlns:wpc="http://schemas.microsoft.com/office/word/2010/wordprocessingCanvas" xmlns:mc="http://schemas.openxmlformats.org/markup-compatibility/2006" xmlns:o="urn:schemas-microsoft-com:office:office" xmlns:r="http://schemas.openxmlformats.org/officeDocument/2006/relationships" xmlns:m="http://schemas.openxmlformats.org/officeDocument/2006/math" xmlns:v="urn:schemas-microsoft-com:vml" xmlns:wp14="http://schemas.microsoft.com/office/word/2010/wordprocessingDrawing" xmlns:wp="http://schemas.openxmlformats.org/drawingml/2006/wordprocessingDrawing" xmlns:w10="urn:schemas-microsoft-com:office:word" xmlns:w="http://schemas.openxmlformats.org/wordprocessingml/2006/main" xmlns:w14="http://schemas.microsoft.com/office/word/2010/wordml" xmlns:wpg="http://schemas.microsoft.com/office/word/2010/wordprocessingGroup" xmlns:wpi="http://schemas.microsoft.com/office/word/2010/wordprocessingInk" xmlns:wne="http://schemas.microsoft.com/office/word/2006/wordml" xmlns:wps="http://schemas.microsoft.com/office/word/2010/wordprocessingShape" mc:Ignorable="w14 wp14">
+<w:document xmlns:wpc="http://schemas.microsoft.com/office/word/2010/wordprocessingCanvas" xmlns:mo="http://schemas.microsoft.com/office/mac/office/2008/main" xmlns:mc="http://schemas.openxmlformats.org/markup-compatibility/2006" xmlns:mv="urn:schemas-microsoft-com:mac:vml" xmlns:o="urn:schemas-microsoft-com:office:office" xmlns:r="http://schemas.openxmlformats.org/officeDocument/2006/relationships" xmlns:m="http://schemas.openxmlformats.org/officeDocument/2006/math" xmlns:v="urn:schemas-microsoft-com:vml" xmlns:wp14="http://schemas.microsoft.com/office/word/2010/wordprocessingDrawing" xmlns:wp="http://schemas.openxmlformats.org/drawingml/2006/wordprocessingDrawing" xmlns:w10="urn:schemas-microsoft-com:office:word" xmlns:w="http://schemas.openxmlformats.org/wordprocessingml/2006/main" xmlns:w14="http://schemas.microsoft.com/office/word/2010/wordml" xmlns:wpg="http://schemas.microsoft.com/office/word/2010/wordprocessingGroup" xmlns:wpi="http://schemas.microsoft.com/office/word/2010/wordprocessingInk" xmlns:wne="http://schemas.microsoft.com/office/word/2006/wordml" xmlns:wps="http://schemas.microsoft.com/office/word/2010/wordprocessingShape" mc:Ignorable="w14 wp14">
   <w:body>
     <w:p>
       <w:pPr>
@@ -15,10 +15,7 @@
         <w:pStyle w:val="berschrift1"/>
       </w:pPr>
       <w:r>
-        <w:t xml:space="preserve">Idee </w:t>
-      </w:r>
-      <w:r>
-        <w:t>(Beni)</w:t>
+        <w:t>Idee</w:t>
       </w:r>
     </w:p>
     <w:p>
@@ -60,7 +57,6 @@
       <w:r>
         <w:rPr>
           <w:noProof/>
-          <w:lang w:val="en-US" w:eastAsia="en-US"/>
         </w:rPr>
         <w:drawing>
           <wp:anchor distT="0" distB="0" distL="114300" distR="114300" simplePos="0" relativeHeight="251659264" behindDoc="0" locked="0" layoutInCell="1" allowOverlap="1" wp14:anchorId="771B295B" wp14:editId="680E7813">
@@ -136,28 +132,35 @@
         </w:numPr>
       </w:pPr>
       <w:r>
-        <w:t>Die Reaktionszeit des Programms, nicht des Computerspielers, muss unter zwei Sekunden liegen.</w:t>
-      </w:r>
-    </w:p>
-    <w:p/>
-    <w:p>
-      <w:pPr>
-        <w:pStyle w:val="berschrift1"/>
-      </w:pPr>
-      <w:r>
-        <w:lastRenderedPageBreak/>
-        <w:t xml:space="preserve">Mögliche </w:t>
-      </w:r>
-      <w:r>
-        <w:t>Erweiterungen</w:t>
-      </w:r>
-    </w:p>
-    <w:p>
-      <w:pPr>
-        <w:pStyle w:val="berschrift2"/>
-      </w:pPr>
-      <w:r>
-        <w:t>Spezielle Schachzüge</w:t>
+        <w:t xml:space="preserve">Die Masken des Programms werden ansprechend </w:t>
+      </w:r>
+      <w:r>
+        <w:t xml:space="preserve">gestaltet. Es soll eine </w:t>
+      </w:r>
+      <w:r>
+        <w:t xml:space="preserve">möglichst </w:t>
+      </w:r>
+      <w:proofErr w:type="spellStart"/>
+      <w:r>
+        <w:t>grosse</w:t>
+      </w:r>
+      <w:proofErr w:type="spellEnd"/>
+      <w:r>
+        <w:t xml:space="preserve"> </w:t>
+      </w:r>
+      <w:proofErr w:type="spellStart"/>
+      <w:r>
+        <w:t>Usability</w:t>
+      </w:r>
+      <w:proofErr w:type="spellEnd"/>
+      <w:r>
+        <w:t xml:space="preserve"> zu </w:t>
+      </w:r>
+      <w:r>
+        <w:t>erreicht werden</w:t>
+      </w:r>
+      <w:r>
+        <w:t>.</w:t>
       </w:r>
     </w:p>
     <w:p>
@@ -169,7 +172,30 @@
         </w:numPr>
       </w:pPr>
       <w:r>
-        <w:t xml:space="preserve">Erreicht ein Bauer das obere Spielfeldende, wählt der Spieler die einzusetzende Figur aus. </w:t>
+        <w:t>Die Reaktionszeit des Programms, nicht des Computerspielers, muss unter zwei Sekunden liegen.</w:t>
+      </w:r>
+    </w:p>
+    <w:p>
+      <w:pPr>
+        <w:pStyle w:val="berschrift1"/>
+      </w:pPr>
+      <w:r>
+        <w:lastRenderedPageBreak/>
+        <w:t xml:space="preserve">Mögliche </w:t>
+      </w:r>
+      <w:r>
+        <w:t>Erweiterungen</w:t>
+      </w:r>
+      <w:r>
+        <w:t xml:space="preserve"> / Ideen</w:t>
+      </w:r>
+    </w:p>
+    <w:p>
+      <w:pPr>
+        <w:pStyle w:val="berschrift2"/>
+      </w:pPr>
+      <w:r>
+        <w:t>Spezielle Schachzüge</w:t>
       </w:r>
     </w:p>
     <w:p>
@@ -181,7 +207,7 @@
         </w:numPr>
       </w:pPr>
       <w:r>
-        <w:t xml:space="preserve">Rochade </w:t>
+        <w:t xml:space="preserve">Erreicht ein Bauer das obere Spielfeldende, wählt der Spieler die einzusetzende Figur aus. </w:t>
       </w:r>
     </w:p>
     <w:p>
@@ -193,23 +219,7 @@
         </w:numPr>
       </w:pPr>
       <w:r>
-        <w:t xml:space="preserve">Schlagen „en </w:t>
-      </w:r>
-      <w:proofErr w:type="spellStart"/>
-      <w:r>
-        <w:t>passant</w:t>
-      </w:r>
-      <w:proofErr w:type="spellEnd"/>
-      <w:r>
-        <w:t xml:space="preserve">“ </w:t>
-      </w:r>
-    </w:p>
-    <w:p>
-      <w:pPr>
-        <w:pStyle w:val="berschrift2"/>
-      </w:pPr>
-      <w:r>
-        <w:t>Sonstiges</w:t>
+        <w:t xml:space="preserve">Rochade </w:t>
       </w:r>
     </w:p>
     <w:p>
@@ -221,10 +231,23 @@
         </w:numPr>
       </w:pPr>
       <w:r>
-        <w:t xml:space="preserve">Verschiedene Computer </w:t>
-      </w:r>
-      <w:r>
-        <w:t>Schwierigkeitsstufen</w:t>
+        <w:t xml:space="preserve">Schlagen „en </w:t>
+      </w:r>
+      <w:proofErr w:type="spellStart"/>
+      <w:r>
+        <w:t>passant</w:t>
+      </w:r>
+      <w:proofErr w:type="spellEnd"/>
+      <w:r>
+        <w:t xml:space="preserve">“ </w:t>
+      </w:r>
+    </w:p>
+    <w:p>
+      <w:pPr>
+        <w:pStyle w:val="berschrift2"/>
+      </w:pPr>
+      <w:r>
+        <w:t>Sonstiges</w:t>
       </w:r>
     </w:p>
     <w:p>
@@ -236,62 +259,10 @@
         </w:numPr>
       </w:pPr>
       <w:r>
-        <w:t>Spiel zweier Menschen über Netzwerk</w:t>
-      </w:r>
-    </w:p>
-    <w:p>
-      <w:pPr>
-        <w:pStyle w:val="berschrift1"/>
-      </w:pPr>
-      <w:r>
-        <w:t>Ressourcen (</w:t>
-      </w:r>
-      <w:proofErr w:type="spellStart"/>
-      <w:r>
-        <w:t>Nad</w:t>
-      </w:r>
-      <w:proofErr w:type="spellEnd"/>
-      <w:r>
-        <w:t>)</w:t>
-      </w:r>
-    </w:p>
-    <w:p/>
-    <w:p>
-      <w:r>
-        <w:t>Für die Realisierung des Projekts wird ein vierköpfiges Team bestehend aus Informatikingenieuren benötigt, von denen einer als Projektleiter zuständig ist.</w:t>
-      </w:r>
-    </w:p>
-    <w:p>
-      <w:r>
-        <w:t>Das Team muss über Fähigkeiten wie Systemarchitektur, Objektorientierte – Programmierung, und –Design verfügen.</w:t>
-      </w:r>
-    </w:p>
-    <w:p/>
-    <w:p>
-      <w:r>
-        <w:t xml:space="preserve">Da keiner der Teammitglieder </w:t>
-      </w:r>
-      <w:proofErr w:type="spellStart"/>
-      <w:r>
-        <w:t>grosse</w:t>
-      </w:r>
-      <w:proofErr w:type="spellEnd"/>
-      <w:r>
-        <w:t xml:space="preserve"> Erfahrung mit der Entwicklung von Spielen hat, muss weiteres Wissen für die Realisierung der Software noch angeeignet werden.</w:t>
-      </w:r>
-    </w:p>
-    <w:p/>
-    <w:p>
-      <w:r>
-        <w:t>Der Gesamtaufwand für das Software Produkt wird auf ca. 250 Personenstunden gerechnet.</w:t>
-      </w:r>
-    </w:p>
-    <w:p>
-      <w:pPr>
-        <w:pStyle w:val="berschrift1"/>
-      </w:pPr>
-      <w:r>
-        <w:t>Risiken</w:t>
+        <w:t xml:space="preserve">Verschiedene Computer </w:t>
+      </w:r>
+      <w:r>
+        <w:t>Schwierigkeitsstufen</w:t>
       </w:r>
     </w:p>
     <w:p>
@@ -303,7 +274,54 @@
         </w:numPr>
       </w:pPr>
       <w:r>
-        <w:t>Fehlende Erfahrung in Game-Programmierung</w:t>
+        <w:t>Spiel zweier Menschen über Netzwerk</w:t>
+      </w:r>
+    </w:p>
+    <w:p>
+      <w:pPr>
+        <w:pStyle w:val="berschrift1"/>
+      </w:pPr>
+      <w:r>
+        <w:t>Ressourcen</w:t>
+      </w:r>
+    </w:p>
+    <w:p/>
+    <w:p>
+      <w:r>
+        <w:t>Für die Realisierung des Projekts wird ein vierköpfiges Team bestehend aus Informatikingenieuren benötigt, von denen einer als Projektleiter zuständig ist.</w:t>
+      </w:r>
+    </w:p>
+    <w:p>
+      <w:r>
+        <w:t>Das Team muss über Fähigkeiten wie Systemarchitektur, Objektorientierte – Programmierung, und –Design verfügen.</w:t>
+      </w:r>
+    </w:p>
+    <w:p/>
+    <w:p>
+      <w:r>
+        <w:t xml:space="preserve">Da keiner der Teammitglieder </w:t>
+      </w:r>
+      <w:proofErr w:type="spellStart"/>
+      <w:r>
+        <w:t>grosse</w:t>
+      </w:r>
+      <w:proofErr w:type="spellEnd"/>
+      <w:r>
+        <w:t xml:space="preserve"> Erfahrung mit der Entwicklung von Spielen hat, muss weiteres Wissen für die Realisierung der Software noch angeeignet werden.</w:t>
+      </w:r>
+    </w:p>
+    <w:p/>
+    <w:p>
+      <w:r>
+        <w:t>Der Gesamtaufwand für das Software Produkt wird auf ca. 250 Personenstunden gerechnet.</w:t>
+      </w:r>
+    </w:p>
+    <w:p>
+      <w:pPr>
+        <w:pStyle w:val="berschrift1"/>
+      </w:pPr>
+      <w:r>
+        <w:t>Risiken</w:t>
       </w:r>
     </w:p>
     <w:p>
@@ -314,6 +332,18 @@
           <w:numId w:val="1"/>
         </w:numPr>
       </w:pPr>
+      <w:r>
+        <w:t>Fehlende Erfahrung in Game-Programmierung</w:t>
+      </w:r>
+    </w:p>
+    <w:p>
+      <w:pPr>
+        <w:pStyle w:val="Listenabsatz"/>
+        <w:numPr>
+          <w:ilvl w:val="0"/>
+          <w:numId w:val="1"/>
+        </w:numPr>
+      </w:pPr>
       <w:proofErr w:type="spellStart"/>
       <w:r>
         <w:t>Grosser</w:t>
@@ -324,16 +354,6 @@
       </w:r>
     </w:p>
     <w:p>
-      <w:pPr>
-        <w:rPr>
-          <w:rFonts w:asciiTheme="majorHAnsi" w:eastAsiaTheme="majorEastAsia" w:hAnsiTheme="majorHAnsi" w:cstheme="majorBidi"/>
-          <w:b/>
-          <w:bCs/>
-          <w:color w:val="345A8A" w:themeColor="accent1" w:themeShade="B5"/>
-          <w:sz w:val="32"/>
-          <w:szCs w:val="32"/>
-        </w:rPr>
-      </w:pPr>
       <w:r>
         <w:br w:type="page"/>
       </w:r>
@@ -342,17 +362,11 @@
       <w:pPr>
         <w:pStyle w:val="berschrift1"/>
       </w:pPr>
+      <w:bookmarkStart w:id="0" w:name="_GoBack"/>
+      <w:bookmarkEnd w:id="0"/>
       <w:r>
         <w:lastRenderedPageBreak/>
-        <w:t>Grobplanung (</w:t>
-      </w:r>
-      <w:proofErr w:type="spellStart"/>
-      <w:r>
-        <w:t>Nad</w:t>
-      </w:r>
-      <w:proofErr w:type="spellEnd"/>
-      <w:r>
-        <w:t>)</w:t>
+        <w:t>Grobplanung</w:t>
       </w:r>
     </w:p>
     <w:p/>
@@ -1083,15 +1097,7 @@
         <w:pStyle w:val="berschrift1"/>
       </w:pPr>
       <w:r>
-        <w:t>Kundennutzen (</w:t>
-      </w:r>
-      <w:proofErr w:type="spellStart"/>
-      <w:r>
-        <w:t>Nad</w:t>
-      </w:r>
-      <w:proofErr w:type="spellEnd"/>
-      <w:r>
-        <w:t>)</w:t>
+        <w:t>Kundennutzen</w:t>
       </w:r>
     </w:p>
     <w:p/>
@@ -1253,8 +1259,6 @@
       <w:r>
         <w:t>verkauften Spielen hat sich die Investition gelohnt</w:t>
       </w:r>
-      <w:bookmarkStart w:id="0" w:name="_GoBack"/>
-      <w:bookmarkEnd w:id="0"/>
       <w:r>
         <w:t xml:space="preserve">. Dieses Verkaufsvolumen sollte innerhalb von </w:t>
       </w:r>
@@ -1292,7 +1296,7 @@
 </file>
 
 <file path=word/endnotes.xml><?xml version="1.0" encoding="utf-8"?>
-<w:endnotes xmlns:wpc="http://schemas.microsoft.com/office/word/2010/wordprocessingCanvas" xmlns:mc="http://schemas.openxmlformats.org/markup-compatibility/2006" xmlns:o="urn:schemas-microsoft-com:office:office" xmlns:r="http://schemas.openxmlformats.org/officeDocument/2006/relationships" xmlns:m="http://schemas.openxmlformats.org/officeDocument/2006/math" xmlns:v="urn:schemas-microsoft-com:vml" xmlns:wp14="http://schemas.microsoft.com/office/word/2010/wordprocessingDrawing" xmlns:wp="http://schemas.openxmlformats.org/drawingml/2006/wordprocessingDrawing" xmlns:w10="urn:schemas-microsoft-com:office:word" xmlns:w="http://schemas.openxmlformats.org/wordprocessingml/2006/main" xmlns:w14="http://schemas.microsoft.com/office/word/2010/wordml" xmlns:wpg="http://schemas.microsoft.com/office/word/2010/wordprocessingGroup" xmlns:wpi="http://schemas.microsoft.com/office/word/2010/wordprocessingInk" xmlns:wne="http://schemas.microsoft.com/office/word/2006/wordml" xmlns:wps="http://schemas.microsoft.com/office/word/2010/wordprocessingShape" mc:Ignorable="w14 wp14">
+<w:endnotes xmlns:wpc="http://schemas.microsoft.com/office/word/2010/wordprocessingCanvas" xmlns:mo="http://schemas.microsoft.com/office/mac/office/2008/main" xmlns:mc="http://schemas.openxmlformats.org/markup-compatibility/2006" xmlns:mv="urn:schemas-microsoft-com:mac:vml" xmlns:o="urn:schemas-microsoft-com:office:office" xmlns:r="http://schemas.openxmlformats.org/officeDocument/2006/relationships" xmlns:m="http://schemas.openxmlformats.org/officeDocument/2006/math" xmlns:v="urn:schemas-microsoft-com:vml" xmlns:wp14="http://schemas.microsoft.com/office/word/2010/wordprocessingDrawing" xmlns:wp="http://schemas.openxmlformats.org/drawingml/2006/wordprocessingDrawing" xmlns:w10="urn:schemas-microsoft-com:office:word" xmlns:w="http://schemas.openxmlformats.org/wordprocessingml/2006/main" xmlns:w14="http://schemas.microsoft.com/office/word/2010/wordml" xmlns:wpg="http://schemas.microsoft.com/office/word/2010/wordprocessingGroup" xmlns:wpi="http://schemas.microsoft.com/office/word/2010/wordprocessingInk" xmlns:wne="http://schemas.microsoft.com/office/word/2006/wordml" xmlns:wps="http://schemas.microsoft.com/office/word/2010/wordprocessingShape" mc:Ignorable="w14 wp14">
   <w:endnote w:type="separator" w:id="-1">
     <w:p>
       <w:r>
@@ -1311,7 +1315,7 @@
 </file>
 
 <file path=word/footer1.xml><?xml version="1.0" encoding="utf-8"?>
-<w:ftr xmlns:wpc="http://schemas.microsoft.com/office/word/2010/wordprocessingCanvas" xmlns:mc="http://schemas.openxmlformats.org/markup-compatibility/2006" xmlns:o="urn:schemas-microsoft-com:office:office" xmlns:r="http://schemas.openxmlformats.org/officeDocument/2006/relationships" xmlns:m="http://schemas.openxmlformats.org/officeDocument/2006/math" xmlns:v="urn:schemas-microsoft-com:vml" xmlns:wp14="http://schemas.microsoft.com/office/word/2010/wordprocessingDrawing" xmlns:wp="http://schemas.openxmlformats.org/drawingml/2006/wordprocessingDrawing" xmlns:w10="urn:schemas-microsoft-com:office:word" xmlns:w="http://schemas.openxmlformats.org/wordprocessingml/2006/main" xmlns:w14="http://schemas.microsoft.com/office/word/2010/wordml" xmlns:wpg="http://schemas.microsoft.com/office/word/2010/wordprocessingGroup" xmlns:wpi="http://schemas.microsoft.com/office/word/2010/wordprocessingInk" xmlns:wne="http://schemas.microsoft.com/office/word/2006/wordml" xmlns:wps="http://schemas.microsoft.com/office/word/2010/wordprocessingShape" mc:Ignorable="w14 wp14">
+<w:ftr xmlns:wpc="http://schemas.microsoft.com/office/word/2010/wordprocessingCanvas" xmlns:mo="http://schemas.microsoft.com/office/mac/office/2008/main" xmlns:mc="http://schemas.openxmlformats.org/markup-compatibility/2006" xmlns:mv="urn:schemas-microsoft-com:mac:vml" xmlns:o="urn:schemas-microsoft-com:office:office" xmlns:r="http://schemas.openxmlformats.org/officeDocument/2006/relationships" xmlns:m="http://schemas.openxmlformats.org/officeDocument/2006/math" xmlns:v="urn:schemas-microsoft-com:vml" xmlns:wp14="http://schemas.microsoft.com/office/word/2010/wordprocessingDrawing" xmlns:wp="http://schemas.openxmlformats.org/drawingml/2006/wordprocessingDrawing" xmlns:w10="urn:schemas-microsoft-com:office:word" xmlns:w="http://schemas.openxmlformats.org/wordprocessingml/2006/main" xmlns:w14="http://schemas.microsoft.com/office/word/2010/wordml" xmlns:wpg="http://schemas.microsoft.com/office/word/2010/wordprocessingGroup" xmlns:wpi="http://schemas.microsoft.com/office/word/2010/wordprocessingInk" xmlns:wne="http://schemas.microsoft.com/office/word/2006/wordml" xmlns:wps="http://schemas.microsoft.com/office/word/2010/wordprocessingShape" mc:Ignorable="w14 wp14">
   <w:tbl>
     <w:tblPr>
       <w:tblStyle w:val="HelleSchattierung-Akzent1"/>
@@ -1364,7 +1368,7 @@
               <w:sz w:val="24"/>
               <w:szCs w:val="24"/>
             </w:rPr>
-            <w:t>4</w:t>
+            <w:t>2</w:t>
           </w:r>
           <w:r>
             <w:rPr>
@@ -1386,7 +1390,7 @@
 </file>
 
 <file path=word/footer2.xml><?xml version="1.0" encoding="utf-8"?>
-<w:ftr xmlns:wpc="http://schemas.microsoft.com/office/word/2010/wordprocessingCanvas" xmlns:mc="http://schemas.openxmlformats.org/markup-compatibility/2006" xmlns:o="urn:schemas-microsoft-com:office:office" xmlns:r="http://schemas.openxmlformats.org/officeDocument/2006/relationships" xmlns:m="http://schemas.openxmlformats.org/officeDocument/2006/math" xmlns:v="urn:schemas-microsoft-com:vml" xmlns:wp14="http://schemas.microsoft.com/office/word/2010/wordprocessingDrawing" xmlns:wp="http://schemas.openxmlformats.org/drawingml/2006/wordprocessingDrawing" xmlns:w10="urn:schemas-microsoft-com:office:word" xmlns:w="http://schemas.openxmlformats.org/wordprocessingml/2006/main" xmlns:w14="http://schemas.microsoft.com/office/word/2010/wordml" xmlns:wpg="http://schemas.microsoft.com/office/word/2010/wordprocessingGroup" xmlns:wpi="http://schemas.microsoft.com/office/word/2010/wordprocessingInk" xmlns:wne="http://schemas.microsoft.com/office/word/2006/wordml" xmlns:wps="http://schemas.microsoft.com/office/word/2010/wordprocessingShape" mc:Ignorable="w14 wp14">
+<w:ftr xmlns:wpc="http://schemas.microsoft.com/office/word/2010/wordprocessingCanvas" xmlns:mo="http://schemas.microsoft.com/office/mac/office/2008/main" xmlns:mc="http://schemas.openxmlformats.org/markup-compatibility/2006" xmlns:mv="urn:schemas-microsoft-com:mac:vml" xmlns:o="urn:schemas-microsoft-com:office:office" xmlns:r="http://schemas.openxmlformats.org/officeDocument/2006/relationships" xmlns:m="http://schemas.openxmlformats.org/officeDocument/2006/math" xmlns:v="urn:schemas-microsoft-com:vml" xmlns:wp14="http://schemas.microsoft.com/office/word/2010/wordprocessingDrawing" xmlns:wp="http://schemas.openxmlformats.org/drawingml/2006/wordprocessingDrawing" xmlns:w10="urn:schemas-microsoft-com:office:word" xmlns:w="http://schemas.openxmlformats.org/wordprocessingml/2006/main" xmlns:w14="http://schemas.microsoft.com/office/word/2010/wordml" xmlns:wpg="http://schemas.microsoft.com/office/word/2010/wordprocessingGroup" xmlns:wpi="http://schemas.microsoft.com/office/word/2010/wordprocessingInk" xmlns:wne="http://schemas.microsoft.com/office/word/2006/wordml" xmlns:wps="http://schemas.microsoft.com/office/word/2010/wordprocessingShape" mc:Ignorable="w14 wp14">
   <w:p>
     <w:pPr>
       <w:pStyle w:val="Fuzeile"/>
@@ -1417,7 +1421,7 @@
         <w:rStyle w:val="Seitenzahl"/>
         <w:noProof/>
       </w:rPr>
-      <w:t>3</w:t>
+      <w:t>1</w:t>
     </w:r>
     <w:r>
       <w:rPr>
@@ -1430,7 +1434,7 @@
 </file>
 
 <file path=word/footnotes.xml><?xml version="1.0" encoding="utf-8"?>
-<w:footnotes xmlns:wpc="http://schemas.microsoft.com/office/word/2010/wordprocessingCanvas" xmlns:mc="http://schemas.openxmlformats.org/markup-compatibility/2006" xmlns:o="urn:schemas-microsoft-com:office:office" xmlns:r="http://schemas.openxmlformats.org/officeDocument/2006/relationships" xmlns:m="http://schemas.openxmlformats.org/officeDocument/2006/math" xmlns:v="urn:schemas-microsoft-com:vml" xmlns:wp14="http://schemas.microsoft.com/office/word/2010/wordprocessingDrawing" xmlns:wp="http://schemas.openxmlformats.org/drawingml/2006/wordprocessingDrawing" xmlns:w10="urn:schemas-microsoft-com:office:word" xmlns:w="http://schemas.openxmlformats.org/wordprocessingml/2006/main" xmlns:w14="http://schemas.microsoft.com/office/word/2010/wordml" xmlns:wpg="http://schemas.microsoft.com/office/word/2010/wordprocessingGroup" xmlns:wpi="http://schemas.microsoft.com/office/word/2010/wordprocessingInk" xmlns:wne="http://schemas.microsoft.com/office/word/2006/wordml" xmlns:wps="http://schemas.microsoft.com/office/word/2010/wordprocessingShape" mc:Ignorable="w14 wp14">
+<w:footnotes xmlns:wpc="http://schemas.microsoft.com/office/word/2010/wordprocessingCanvas" xmlns:mo="http://schemas.microsoft.com/office/mac/office/2008/main" xmlns:mc="http://schemas.openxmlformats.org/markup-compatibility/2006" xmlns:mv="urn:schemas-microsoft-com:mac:vml" xmlns:o="urn:schemas-microsoft-com:office:office" xmlns:r="http://schemas.openxmlformats.org/officeDocument/2006/relationships" xmlns:m="http://schemas.openxmlformats.org/officeDocument/2006/math" xmlns:v="urn:schemas-microsoft-com:vml" xmlns:wp14="http://schemas.microsoft.com/office/word/2010/wordprocessingDrawing" xmlns:wp="http://schemas.openxmlformats.org/drawingml/2006/wordprocessingDrawing" xmlns:w10="urn:schemas-microsoft-com:office:word" xmlns:w="http://schemas.openxmlformats.org/wordprocessingml/2006/main" xmlns:w14="http://schemas.microsoft.com/office/word/2010/wordml" xmlns:wpg="http://schemas.microsoft.com/office/word/2010/wordprocessingGroup" xmlns:wpi="http://schemas.microsoft.com/office/word/2010/wordprocessingInk" xmlns:wne="http://schemas.microsoft.com/office/word/2006/wordml" xmlns:wps="http://schemas.microsoft.com/office/word/2010/wordprocessingShape" mc:Ignorable="w14 wp14">
   <w:footnote w:type="separator" w:id="-1">
     <w:p>
       <w:r>
@@ -1449,7 +1453,7 @@
 </file>
 
 <file path=word/header1.xml><?xml version="1.0" encoding="utf-8"?>
-<w:hdr xmlns:wpc="http://schemas.microsoft.com/office/word/2010/wordprocessingCanvas" xmlns:mc="http://schemas.openxmlformats.org/markup-compatibility/2006" xmlns:o="urn:schemas-microsoft-com:office:office" xmlns:r="http://schemas.openxmlformats.org/officeDocument/2006/relationships" xmlns:m="http://schemas.openxmlformats.org/officeDocument/2006/math" xmlns:v="urn:schemas-microsoft-com:vml" xmlns:wp14="http://schemas.microsoft.com/office/word/2010/wordprocessingDrawing" xmlns:wp="http://schemas.openxmlformats.org/drawingml/2006/wordprocessingDrawing" xmlns:w10="urn:schemas-microsoft-com:office:word" xmlns:w="http://schemas.openxmlformats.org/wordprocessingml/2006/main" xmlns:w14="http://schemas.microsoft.com/office/word/2010/wordml" xmlns:wpg="http://schemas.microsoft.com/office/word/2010/wordprocessingGroup" xmlns:wpi="http://schemas.microsoft.com/office/word/2010/wordprocessingInk" xmlns:wne="http://schemas.microsoft.com/office/word/2006/wordml" xmlns:wps="http://schemas.microsoft.com/office/word/2010/wordprocessingShape" mc:Ignorable="w14 wp14">
+<w:hdr xmlns:wpc="http://schemas.microsoft.com/office/word/2010/wordprocessingCanvas" xmlns:mo="http://schemas.microsoft.com/office/mac/office/2008/main" xmlns:mc="http://schemas.openxmlformats.org/markup-compatibility/2006" xmlns:mv="urn:schemas-microsoft-com:mac:vml" xmlns:o="urn:schemas-microsoft-com:office:office" xmlns:r="http://schemas.openxmlformats.org/officeDocument/2006/relationships" xmlns:m="http://schemas.openxmlformats.org/officeDocument/2006/math" xmlns:v="urn:schemas-microsoft-com:vml" xmlns:wp14="http://schemas.microsoft.com/office/word/2010/wordprocessingDrawing" xmlns:wp="http://schemas.openxmlformats.org/drawingml/2006/wordprocessingDrawing" xmlns:w10="urn:schemas-microsoft-com:office:word" xmlns:w="http://schemas.openxmlformats.org/wordprocessingml/2006/main" xmlns:w14="http://schemas.microsoft.com/office/word/2010/wordml" xmlns:wpg="http://schemas.microsoft.com/office/word/2010/wordprocessingGroup" xmlns:wpi="http://schemas.microsoft.com/office/word/2010/wordprocessingInk" xmlns:wne="http://schemas.microsoft.com/office/word/2006/wordml" xmlns:wps="http://schemas.microsoft.com/office/word/2010/wordprocessingShape" mc:Ignorable="w14 wp14">
   <w:p>
     <w:pPr>
       <w:pStyle w:val="Kopfzeile"/>
@@ -1469,7 +1473,7 @@
 </file>
 
 <file path=word/numbering.xml><?xml version="1.0" encoding="utf-8"?>
-<w:numbering xmlns:wpc="http://schemas.microsoft.com/office/word/2010/wordprocessingCanvas" xmlns:mc="http://schemas.openxmlformats.org/markup-compatibility/2006" xmlns:o="urn:schemas-microsoft-com:office:office" xmlns:r="http://schemas.openxmlformats.org/officeDocument/2006/relationships" xmlns:m="http://schemas.openxmlformats.org/officeDocument/2006/math" xmlns:v="urn:schemas-microsoft-com:vml" xmlns:wp14="http://schemas.microsoft.com/office/word/2010/wordprocessingDrawing" xmlns:wp="http://schemas.openxmlformats.org/drawingml/2006/wordprocessingDrawing" xmlns:w10="urn:schemas-microsoft-com:office:word" xmlns:w="http://schemas.openxmlformats.org/wordprocessingml/2006/main" xmlns:w14="http://schemas.microsoft.com/office/word/2010/wordml" xmlns:wpg="http://schemas.microsoft.com/office/word/2010/wordprocessingGroup" xmlns:wpi="http://schemas.microsoft.com/office/word/2010/wordprocessingInk" xmlns:wne="http://schemas.microsoft.com/office/word/2006/wordml" xmlns:wps="http://schemas.microsoft.com/office/word/2010/wordprocessingShape" mc:Ignorable="w14 wp14">
+<w:numbering xmlns:wpc="http://schemas.microsoft.com/office/word/2010/wordprocessingCanvas" xmlns:mo="http://schemas.microsoft.com/office/mac/office/2008/main" xmlns:mc="http://schemas.openxmlformats.org/markup-compatibility/2006" xmlns:mv="urn:schemas-microsoft-com:mac:vml" xmlns:o="urn:schemas-microsoft-com:office:office" xmlns:r="http://schemas.openxmlformats.org/officeDocument/2006/relationships" xmlns:m="http://schemas.openxmlformats.org/officeDocument/2006/math" xmlns:v="urn:schemas-microsoft-com:vml" xmlns:wp14="http://schemas.microsoft.com/office/word/2010/wordprocessingDrawing" xmlns:wp="http://schemas.openxmlformats.org/drawingml/2006/wordprocessingDrawing" xmlns:w10="urn:schemas-microsoft-com:office:word" xmlns:w="http://schemas.openxmlformats.org/wordprocessingml/2006/main" xmlns:w14="http://schemas.microsoft.com/office/word/2010/wordml" xmlns:wpg="http://schemas.microsoft.com/office/word/2010/wordprocessingGroup" xmlns:wpi="http://schemas.microsoft.com/office/word/2010/wordprocessingInk" xmlns:wne="http://schemas.microsoft.com/office/word/2006/wordml" xmlns:wps="http://schemas.microsoft.com/office/word/2010/wordprocessingShape" mc:Ignorable="w14 wp14">
   <w:abstractNum w:abstractNumId="0">
     <w:nsid w:val="13D86CF9"/>
     <w:multiLevelType w:val="multilevel"/>
@@ -1948,7 +1952,7 @@
     </w:rPrDefault>
     <w:pPrDefault/>
   </w:docDefaults>
-  <w:latentStyles w:defLockedState="0" w:defUIPriority="99" w:defSemiHidden="1" w:defUnhideWhenUsed="1" w:defQFormat="0" w:count="267">
+  <w:latentStyles w:defLockedState="0" w:defUIPriority="99" w:defSemiHidden="1" w:defUnhideWhenUsed="1" w:defQFormat="0" w:count="276">
     <w:lsdException w:name="Normal" w:semiHidden="0" w:uiPriority="0" w:unhideWhenUsed="0" w:qFormat="1"/>
     <w:lsdException w:name="heading 1" w:semiHidden="0" w:uiPriority="9" w:unhideWhenUsed="0" w:qFormat="1"/>
     <w:lsdException w:name="heading 2" w:uiPriority="9" w:qFormat="1"/>
@@ -2095,7 +2099,7 @@
     <w:name w:val="heading 1"/>
     <w:basedOn w:val="Standard"/>
     <w:next w:val="Standard"/>
-    <w:link w:val="berschrift1Zchn"/>
+    <w:link w:val="berschrift1Zeichen"/>
     <w:uiPriority w:val="9"/>
     <w:qFormat/>
     <w:rsid w:val="00604E75"/>
@@ -2118,7 +2122,7 @@
     <w:name w:val="heading 2"/>
     <w:basedOn w:val="Standard"/>
     <w:next w:val="Standard"/>
-    <w:link w:val="berschrift2Zchn"/>
+    <w:link w:val="berschrift2Zeichen"/>
     <w:uiPriority w:val="9"/>
     <w:unhideWhenUsed/>
     <w:qFormat/>
@@ -2136,7 +2140,7 @@
       <w:szCs w:val="26"/>
     </w:rPr>
   </w:style>
-  <w:style w:type="character" w:default="1" w:styleId="Absatz-Standardschriftart">
+  <w:style w:type="character" w:default="1" w:styleId="Absatzstandardschriftart">
     <w:name w:val="Default Paragraph Font"/>
     <w:uiPriority w:val="1"/>
     <w:semiHidden/>
@@ -2166,7 +2170,7 @@
   <w:style w:type="paragraph" w:styleId="Sprechblasentext">
     <w:name w:val="Balloon Text"/>
     <w:basedOn w:val="Standard"/>
-    <w:link w:val="SprechblasentextZchn"/>
+    <w:link w:val="SprechblasentextZeichen"/>
     <w:uiPriority w:val="99"/>
     <w:semiHidden/>
     <w:unhideWhenUsed/>
@@ -2177,9 +2181,9 @@
       <w:szCs w:val="18"/>
     </w:rPr>
   </w:style>
-  <w:style w:type="character" w:customStyle="1" w:styleId="SprechblasentextZchn">
-    <w:name w:val="Sprechblasentext Zchn"/>
-    <w:basedOn w:val="Absatz-Standardschriftart"/>
+  <w:style w:type="character" w:customStyle="1" w:styleId="SprechblasentextZeichen">
+    <w:name w:val="Sprechblasentext Zeichen"/>
+    <w:basedOn w:val="Absatzstandardschriftart"/>
     <w:link w:val="Sprechblasentext"/>
     <w:uiPriority w:val="99"/>
     <w:semiHidden/>
@@ -2201,9 +2205,9 @@
       <w:contextualSpacing/>
     </w:pPr>
   </w:style>
-  <w:style w:type="character" w:customStyle="1" w:styleId="berschrift1Zchn">
-    <w:name w:val="Überschrift 1 Zchn"/>
-    <w:basedOn w:val="Absatz-Standardschriftart"/>
+  <w:style w:type="character" w:customStyle="1" w:styleId="berschrift1Zeichen">
+    <w:name w:val="Überschrift 1 Zeichen"/>
+    <w:basedOn w:val="Absatzstandardschriftart"/>
     <w:link w:val="berschrift1"/>
     <w:uiPriority w:val="9"/>
     <w:rsid w:val="00604E75"/>
@@ -2220,7 +2224,7 @@
     <w:name w:val="Title"/>
     <w:basedOn w:val="Standard"/>
     <w:next w:val="Standard"/>
-    <w:link w:val="TitelZchn"/>
+    <w:link w:val="TitelZeichen"/>
     <w:uiPriority w:val="10"/>
     <w:qFormat/>
     <w:rsid w:val="00604E75"/>
@@ -2240,9 +2244,9 @@
       <w:szCs w:val="52"/>
     </w:rPr>
   </w:style>
-  <w:style w:type="character" w:customStyle="1" w:styleId="TitelZchn">
-    <w:name w:val="Titel Zchn"/>
-    <w:basedOn w:val="Absatz-Standardschriftart"/>
+  <w:style w:type="character" w:customStyle="1" w:styleId="TitelZeichen">
+    <w:name w:val="Titel Zeichen"/>
+    <w:basedOn w:val="Absatzstandardschriftart"/>
     <w:link w:val="Titel"/>
     <w:uiPriority w:val="10"/>
     <w:rsid w:val="00604E75"/>
@@ -2258,7 +2262,7 @@
   <w:style w:type="paragraph" w:styleId="Kopfzeile">
     <w:name w:val="header"/>
     <w:basedOn w:val="Standard"/>
-    <w:link w:val="KopfzeileZchn"/>
+    <w:link w:val="KopfzeileZeichen"/>
     <w:uiPriority w:val="99"/>
     <w:unhideWhenUsed/>
     <w:rsid w:val="00604E75"/>
@@ -2269,9 +2273,9 @@
       </w:tabs>
     </w:pPr>
   </w:style>
-  <w:style w:type="character" w:customStyle="1" w:styleId="KopfzeileZchn">
-    <w:name w:val="Kopfzeile Zchn"/>
-    <w:basedOn w:val="Absatz-Standardschriftart"/>
+  <w:style w:type="character" w:customStyle="1" w:styleId="KopfzeileZeichen">
+    <w:name w:val="Kopfzeile Zeichen"/>
+    <w:basedOn w:val="Absatzstandardschriftart"/>
     <w:link w:val="Kopfzeile"/>
     <w:uiPriority w:val="99"/>
     <w:rsid w:val="00604E75"/>
@@ -2279,7 +2283,7 @@
   <w:style w:type="paragraph" w:styleId="Fuzeile">
     <w:name w:val="footer"/>
     <w:basedOn w:val="Standard"/>
-    <w:link w:val="FuzeileZchn"/>
+    <w:link w:val="FuzeileZeichen"/>
     <w:uiPriority w:val="99"/>
     <w:unhideWhenUsed/>
     <w:rsid w:val="00604E75"/>
@@ -2290,9 +2294,9 @@
       </w:tabs>
     </w:pPr>
   </w:style>
-  <w:style w:type="character" w:customStyle="1" w:styleId="FuzeileZchn">
-    <w:name w:val="Fußzeile Zchn"/>
-    <w:basedOn w:val="Absatz-Standardschriftart"/>
+  <w:style w:type="character" w:customStyle="1" w:styleId="FuzeileZeichen">
+    <w:name w:val="Fußzeile Zeichen"/>
+    <w:basedOn w:val="Absatzstandardschriftart"/>
     <w:link w:val="Fuzeile"/>
     <w:uiPriority w:val="99"/>
     <w:rsid w:val="00604E75"/>
@@ -2401,15 +2405,15 @@
   </w:style>
   <w:style w:type="character" w:styleId="Seitenzahl">
     <w:name w:val="page number"/>
-    <w:basedOn w:val="Absatz-Standardschriftart"/>
+    <w:basedOn w:val="Absatzstandardschriftart"/>
     <w:uiPriority w:val="99"/>
     <w:semiHidden/>
     <w:unhideWhenUsed/>
     <w:rsid w:val="00604E75"/>
   </w:style>
-  <w:style w:type="character" w:customStyle="1" w:styleId="berschrift2Zchn">
-    <w:name w:val="Überschrift 2 Zchn"/>
-    <w:basedOn w:val="Absatz-Standardschriftart"/>
+  <w:style w:type="character" w:customStyle="1" w:styleId="berschrift2Zeichen">
+    <w:name w:val="Überschrift 2 Zeichen"/>
+    <w:basedOn w:val="Absatzstandardschriftart"/>
     <w:link w:val="berschrift2"/>
     <w:uiPriority w:val="9"/>
     <w:rsid w:val="000A76CE"/>
@@ -2547,7 +2551,7 @@
 </file>
 
 <file path=word/stylesWithEffects.xml><?xml version="1.0" encoding="utf-8"?>
-<w:styles xmlns:wpc="http://schemas.microsoft.com/office/word/2010/wordprocessingCanvas" xmlns:mc="http://schemas.openxmlformats.org/markup-compatibility/2006" xmlns:o="urn:schemas-microsoft-com:office:office" xmlns:r="http://schemas.openxmlformats.org/officeDocument/2006/relationships" xmlns:m="http://schemas.openxmlformats.org/officeDocument/2006/math" xmlns:v="urn:schemas-microsoft-com:vml" xmlns:wp14="http://schemas.microsoft.com/office/word/2010/wordprocessingDrawing" xmlns:wp="http://schemas.openxmlformats.org/drawingml/2006/wordprocessingDrawing" xmlns:w10="urn:schemas-microsoft-com:office:word" xmlns:w="http://schemas.openxmlformats.org/wordprocessingml/2006/main" xmlns:w14="http://schemas.microsoft.com/office/word/2010/wordml" xmlns:wpg="http://schemas.microsoft.com/office/word/2010/wordprocessingGroup" xmlns:wpi="http://schemas.microsoft.com/office/word/2010/wordprocessingInk" xmlns:wne="http://schemas.microsoft.com/office/word/2006/wordml" xmlns:wps="http://schemas.microsoft.com/office/word/2010/wordprocessingShape" mc:Ignorable="w14 wp14">
+<w:styles xmlns:wpc="http://schemas.microsoft.com/office/word/2010/wordprocessingCanvas" xmlns:mo="http://schemas.microsoft.com/office/mac/office/2008/main" xmlns:mc="http://schemas.openxmlformats.org/markup-compatibility/2006" xmlns:mv="urn:schemas-microsoft-com:mac:vml" xmlns:o="urn:schemas-microsoft-com:office:office" xmlns:r="http://schemas.openxmlformats.org/officeDocument/2006/relationships" xmlns:m="http://schemas.openxmlformats.org/officeDocument/2006/math" xmlns:v="urn:schemas-microsoft-com:vml" xmlns:wp14="http://schemas.microsoft.com/office/word/2010/wordprocessingDrawing" xmlns:wp="http://schemas.openxmlformats.org/drawingml/2006/wordprocessingDrawing" xmlns:w10="urn:schemas-microsoft-com:office:word" xmlns:w="http://schemas.openxmlformats.org/wordprocessingml/2006/main" xmlns:w14="http://schemas.microsoft.com/office/word/2010/wordml" xmlns:wpg="http://schemas.microsoft.com/office/word/2010/wordprocessingGroup" xmlns:wpi="http://schemas.microsoft.com/office/word/2010/wordprocessingInk" xmlns:wne="http://schemas.microsoft.com/office/word/2006/wordml" xmlns:wps="http://schemas.microsoft.com/office/word/2010/wordprocessingShape" mc:Ignorable="w14 wp14">
   <w:docDefaults>
     <w:rPrDefault>
       <w:rPr>
@@ -2559,7 +2563,7 @@
     </w:rPrDefault>
     <w:pPrDefault/>
   </w:docDefaults>
-  <w:latentStyles w:defLockedState="0" w:defUIPriority="99" w:defSemiHidden="1" w:defUnhideWhenUsed="1" w:defQFormat="0" w:count="267">
+  <w:latentStyles w:defLockedState="0" w:defUIPriority="99" w:defSemiHidden="1" w:defUnhideWhenUsed="1" w:defQFormat="0" w:count="276">
     <w:lsdException w:name="Normal" w:semiHidden="0" w:uiPriority="0" w:unhideWhenUsed="0" w:qFormat="1"/>
     <w:lsdException w:name="heading 1" w:semiHidden="0" w:uiPriority="9" w:unhideWhenUsed="0" w:qFormat="1"/>
     <w:lsdException w:name="heading 2" w:uiPriority="9" w:qFormat="1"/>
@@ -2706,7 +2710,7 @@
     <w:name w:val="heading 1"/>
     <w:basedOn w:val="Standard"/>
     <w:next w:val="Standard"/>
-    <w:link w:val="berschrift1Zchn"/>
+    <w:link w:val="berschrift1Zeichen"/>
     <w:uiPriority w:val="9"/>
     <w:qFormat/>
     <w:rsid w:val="00604E75"/>
@@ -2729,7 +2733,7 @@
     <w:name w:val="heading 2"/>
     <w:basedOn w:val="Standard"/>
     <w:next w:val="Standard"/>
-    <w:link w:val="berschrift2Zchn"/>
+    <w:link w:val="berschrift2Zeichen"/>
     <w:uiPriority w:val="9"/>
     <w:unhideWhenUsed/>
     <w:qFormat/>
@@ -2747,7 +2751,7 @@
       <w:szCs w:val="26"/>
     </w:rPr>
   </w:style>
-  <w:style w:type="character" w:default="1" w:styleId="Absatz-Standardschriftart">
+  <w:style w:type="character" w:default="1" w:styleId="Absatzstandardschriftart">
     <w:name w:val="Default Paragraph Font"/>
     <w:uiPriority w:val="1"/>
     <w:semiHidden/>
@@ -2777,7 +2781,7 @@
   <w:style w:type="paragraph" w:styleId="Sprechblasentext">
     <w:name w:val="Balloon Text"/>
     <w:basedOn w:val="Standard"/>
-    <w:link w:val="SprechblasentextZchn"/>
+    <w:link w:val="SprechblasentextZeichen"/>
     <w:uiPriority w:val="99"/>
     <w:semiHidden/>
     <w:unhideWhenUsed/>
@@ -2788,9 +2792,9 @@
       <w:szCs w:val="18"/>
     </w:rPr>
   </w:style>
-  <w:style w:type="character" w:customStyle="1" w:styleId="SprechblasentextZchn">
-    <w:name w:val="Sprechblasentext Zchn"/>
-    <w:basedOn w:val="Absatz-Standardschriftart"/>
+  <w:style w:type="character" w:customStyle="1" w:styleId="SprechblasentextZeichen">
+    <w:name w:val="Sprechblasentext Zeichen"/>
+    <w:basedOn w:val="Absatzstandardschriftart"/>
     <w:link w:val="Sprechblasentext"/>
     <w:uiPriority w:val="99"/>
     <w:semiHidden/>
@@ -2812,9 +2816,9 @@
       <w:contextualSpacing/>
     </w:pPr>
   </w:style>
-  <w:style w:type="character" w:customStyle="1" w:styleId="berschrift1Zchn">
-    <w:name w:val="Überschrift 1 Zchn"/>
-    <w:basedOn w:val="Absatz-Standardschriftart"/>
+  <w:style w:type="character" w:customStyle="1" w:styleId="berschrift1Zeichen">
+    <w:name w:val="Überschrift 1 Zeichen"/>
+    <w:basedOn w:val="Absatzstandardschriftart"/>
     <w:link w:val="berschrift1"/>
     <w:uiPriority w:val="9"/>
     <w:rsid w:val="00604E75"/>
@@ -2831,7 +2835,7 @@
     <w:name w:val="Title"/>
     <w:basedOn w:val="Standard"/>
     <w:next w:val="Standard"/>
-    <w:link w:val="TitelZchn"/>
+    <w:link w:val="TitelZeichen"/>
     <w:uiPriority w:val="10"/>
     <w:qFormat/>
     <w:rsid w:val="00604E75"/>
@@ -2851,9 +2855,9 @@
       <w:szCs w:val="52"/>
     </w:rPr>
   </w:style>
-  <w:style w:type="character" w:customStyle="1" w:styleId="TitelZchn">
-    <w:name w:val="Titel Zchn"/>
-    <w:basedOn w:val="Absatz-Standardschriftart"/>
+  <w:style w:type="character" w:customStyle="1" w:styleId="TitelZeichen">
+    <w:name w:val="Titel Zeichen"/>
+    <w:basedOn w:val="Absatzstandardschriftart"/>
     <w:link w:val="Titel"/>
     <w:uiPriority w:val="10"/>
     <w:rsid w:val="00604E75"/>
@@ -2869,7 +2873,7 @@
   <w:style w:type="paragraph" w:styleId="Kopfzeile">
     <w:name w:val="header"/>
     <w:basedOn w:val="Standard"/>
-    <w:link w:val="KopfzeileZchn"/>
+    <w:link w:val="KopfzeileZeichen"/>
     <w:uiPriority w:val="99"/>
     <w:unhideWhenUsed/>
     <w:rsid w:val="00604E75"/>
@@ -2880,9 +2884,9 @@
       </w:tabs>
     </w:pPr>
   </w:style>
-  <w:style w:type="character" w:customStyle="1" w:styleId="KopfzeileZchn">
-    <w:name w:val="Kopfzeile Zchn"/>
-    <w:basedOn w:val="Absatz-Standardschriftart"/>
+  <w:style w:type="character" w:customStyle="1" w:styleId="KopfzeileZeichen">
+    <w:name w:val="Kopfzeile Zeichen"/>
+    <w:basedOn w:val="Absatzstandardschriftart"/>
     <w:link w:val="Kopfzeile"/>
     <w:uiPriority w:val="99"/>
     <w:rsid w:val="00604E75"/>
@@ -2890,7 +2894,7 @@
   <w:style w:type="paragraph" w:styleId="Fuzeile">
     <w:name w:val="footer"/>
     <w:basedOn w:val="Standard"/>
-    <w:link w:val="FuzeileZchn"/>
+    <w:link w:val="FuzeileZeichen"/>
     <w:uiPriority w:val="99"/>
     <w:unhideWhenUsed/>
     <w:rsid w:val="00604E75"/>
@@ -2901,9 +2905,9 @@
       </w:tabs>
     </w:pPr>
   </w:style>
-  <w:style w:type="character" w:customStyle="1" w:styleId="FuzeileZchn">
-    <w:name w:val="Fußzeile Zchn"/>
-    <w:basedOn w:val="Absatz-Standardschriftart"/>
+  <w:style w:type="character" w:customStyle="1" w:styleId="FuzeileZeichen">
+    <w:name w:val="Fußzeile Zeichen"/>
+    <w:basedOn w:val="Absatzstandardschriftart"/>
     <w:link w:val="Fuzeile"/>
     <w:uiPriority w:val="99"/>
     <w:rsid w:val="00604E75"/>
@@ -3012,15 +3016,15 @@
   </w:style>
   <w:style w:type="character" w:styleId="Seitenzahl">
     <w:name w:val="page number"/>
-    <w:basedOn w:val="Absatz-Standardschriftart"/>
+    <w:basedOn w:val="Absatzstandardschriftart"/>
     <w:uiPriority w:val="99"/>
     <w:semiHidden/>
     <w:unhideWhenUsed/>
     <w:rsid w:val="00604E75"/>
   </w:style>
-  <w:style w:type="character" w:customStyle="1" w:styleId="berschrift2Zchn">
-    <w:name w:val="Überschrift 2 Zchn"/>
-    <w:basedOn w:val="Absatz-Standardschriftart"/>
+  <w:style w:type="character" w:customStyle="1" w:styleId="berschrift2Zeichen">
+    <w:name w:val="Überschrift 2 Zeichen"/>
+    <w:basedOn w:val="Absatzstandardschriftart"/>
     <w:link w:val="berschrift2"/>
     <w:uiPriority w:val="9"/>
     <w:rsid w:val="000A76CE"/>
@@ -3482,7 +3486,7 @@
 </file>
 
 <file path=customXml/itemProps1.xml><?xml version="1.0" encoding="utf-8"?>
-<ds:datastoreItem xmlns:ds="http://schemas.openxmlformats.org/officeDocument/2006/customXml" ds:itemID="{675A1086-DB71-42E0-8EED-8405EE35A8FD}">
+<ds:datastoreItem xmlns:ds="http://schemas.openxmlformats.org/officeDocument/2006/customXml" ds:itemID="{FCAD9075-3D3F-BB4E-8EBB-6F0CABCA59AE}">
   <ds:schemaRefs>
     <ds:schemaRef ds:uri="http://schemas.openxmlformats.org/officeDocument/2006/bibliography"/>
   </ds:schemaRefs>

</xml_diff>

<commit_message>
projektskizze - wirtschaftlichkeit angepasst
</commit_message>
<xml_diff>
--- a/Planung/Projektskizze.docx
+++ b/Planung/Projektskizze.docx
@@ -1,6 +1,6 @@
 
 <file path=word/document.xml><?xml version="1.0" encoding="utf-8"?>
-<w:document xmlns:wpc="http://schemas.microsoft.com/office/word/2010/wordprocessingCanvas" xmlns:mo="http://schemas.microsoft.com/office/mac/office/2008/main" xmlns:mc="http://schemas.openxmlformats.org/markup-compatibility/2006" xmlns:mv="urn:schemas-microsoft-com:mac:vml" xmlns:o="urn:schemas-microsoft-com:office:office" xmlns:r="http://schemas.openxmlformats.org/officeDocument/2006/relationships" xmlns:m="http://schemas.openxmlformats.org/officeDocument/2006/math" xmlns:v="urn:schemas-microsoft-com:vml" xmlns:wp14="http://schemas.microsoft.com/office/word/2010/wordprocessingDrawing" xmlns:wp="http://schemas.openxmlformats.org/drawingml/2006/wordprocessingDrawing" xmlns:w10="urn:schemas-microsoft-com:office:word" xmlns:w="http://schemas.openxmlformats.org/wordprocessingml/2006/main" xmlns:w14="http://schemas.microsoft.com/office/word/2010/wordml" xmlns:wpg="http://schemas.microsoft.com/office/word/2010/wordprocessingGroup" xmlns:wpi="http://schemas.microsoft.com/office/word/2010/wordprocessingInk" xmlns:wne="http://schemas.microsoft.com/office/word/2006/wordml" xmlns:wps="http://schemas.microsoft.com/office/word/2010/wordprocessingShape" mc:Ignorable="w14 wp14">
+<w:document xmlns:wpc="http://schemas.microsoft.com/office/word/2010/wordprocessingCanvas" xmlns:mc="http://schemas.openxmlformats.org/markup-compatibility/2006" xmlns:o="urn:schemas-microsoft-com:office:office" xmlns:r="http://schemas.openxmlformats.org/officeDocument/2006/relationships" xmlns:m="http://schemas.openxmlformats.org/officeDocument/2006/math" xmlns:v="urn:schemas-microsoft-com:vml" xmlns:wp14="http://schemas.microsoft.com/office/word/2010/wordprocessingDrawing" xmlns:wp="http://schemas.openxmlformats.org/drawingml/2006/wordprocessingDrawing" xmlns:w10="urn:schemas-microsoft-com:office:word" xmlns:w="http://schemas.openxmlformats.org/wordprocessingml/2006/main" xmlns:w14="http://schemas.microsoft.com/office/word/2010/wordml" xmlns:wpg="http://schemas.microsoft.com/office/word/2010/wordprocessingGroup" xmlns:wpi="http://schemas.microsoft.com/office/word/2010/wordprocessingInk" xmlns:wne="http://schemas.microsoft.com/office/word/2006/wordml" xmlns:wps="http://schemas.microsoft.com/office/word/2010/wordprocessingShape" mc:Ignorable="w14 wp14">
   <w:body>
     <w:p>
       <w:pPr>
@@ -26,11 +26,21 @@
         <w:t>ssantes Projekt, bei dem jeder B</w:t>
       </w:r>
       <w:r>
-        <w:t>eteiligte dazu lernen kann. Wir entwickeln daher ein Schachspiel. In diesem werden zwei Spielmodi angeboten. Entweder wird gegen einen Menschen gespielt oder gegen den Computer. Dazu kreieren wir eine künstliche Intelligenz, welche die Regeln des Schachspiels kennt und einhält. Der Name des Spiels ist „necaREx“. Es setzt sich zusammen aus „</w:t>
-      </w:r>
+        <w:t>eteiligte dazu lernen kann. Wir entwickeln daher ein Schachspiel. In diesem werden zwei Spielmodi angeboten. Entweder wird gegen einen Menschen gespielt oder gegen den Computer. Dazu kreieren wir eine künstliche Intelligenz, welche die Regeln des Schachspiels kennt und einhält. Der Name des Spiels ist „</w:t>
+      </w:r>
+      <w:proofErr w:type="spellStart"/>
+      <w:r>
+        <w:t>necaREx</w:t>
+      </w:r>
+      <w:proofErr w:type="spellEnd"/>
+      <w:r>
+        <w:t>“. Es setzt sich zusammen aus „</w:t>
+      </w:r>
+      <w:proofErr w:type="spellStart"/>
       <w:r>
         <w:t>necāre</w:t>
       </w:r>
+      <w:proofErr w:type="spellEnd"/>
       <w:r>
         <w:t>“ (lateinisch für „töten“) und „Rex“ (lateinisch für „König“).</w:t>
       </w:r>
@@ -47,6 +57,7 @@
       <w:r>
         <w:rPr>
           <w:noProof/>
+          <w:lang w:val="en-US" w:eastAsia="en-US"/>
         </w:rPr>
         <w:drawing>
           <wp:anchor distT="0" distB="0" distL="114300" distR="114300" simplePos="0" relativeHeight="251659264" behindDoc="0" locked="0" layoutInCell="1" allowOverlap="1" wp14:anchorId="771B295B" wp14:editId="680E7813">
@@ -128,8 +139,21 @@
         <w:t xml:space="preserve">gestaltet. Es soll eine </w:t>
       </w:r>
       <w:r>
-        <w:t>möglichst grosse Usability</w:t>
-      </w:r>
+        <w:t xml:space="preserve">möglichst </w:t>
+      </w:r>
+      <w:proofErr w:type="spellStart"/>
+      <w:r>
+        <w:t>grosse</w:t>
+      </w:r>
+      <w:proofErr w:type="spellEnd"/>
+      <w:r>
+        <w:t xml:space="preserve"> </w:t>
+      </w:r>
+      <w:proofErr w:type="spellStart"/>
+      <w:r>
+        <w:t>Usability</w:t>
+      </w:r>
+      <w:proofErr w:type="spellEnd"/>
       <w:r>
         <w:t xml:space="preserve"> </w:t>
       </w:r>
@@ -208,7 +232,15 @@
         </w:numPr>
       </w:pPr>
       <w:r>
-        <w:t xml:space="preserve">Schlagen „en passant“ </w:t>
+        <w:t xml:space="preserve">Schlagen „en </w:t>
+      </w:r>
+      <w:proofErr w:type="spellStart"/>
+      <w:r>
+        <w:t>passant</w:t>
+      </w:r>
+      <w:proofErr w:type="spellEnd"/>
+      <w:r>
+        <w:t xml:space="preserve">“ </w:t>
       </w:r>
     </w:p>
     <w:p>
@@ -279,7 +311,15 @@
     <w:p/>
     <w:p>
       <w:r>
-        <w:t>Da keiner der Teammitglieder grosse Erfahrung mit der Entwicklung von Spielen hat, muss weiteres Wissen für die Realisierung der Software noch angeeignet werden.</w:t>
+        <w:t xml:space="preserve">Da keiner der Teammitglieder </w:t>
+      </w:r>
+      <w:proofErr w:type="spellStart"/>
+      <w:r>
+        <w:t>grosse</w:t>
+      </w:r>
+      <w:proofErr w:type="spellEnd"/>
+      <w:r>
+        <w:t xml:space="preserve"> Erfahrung mit der Entwicklung von Spielen hat, muss weiteres Wissen für die Realisierung der Software noch angeeignet werden.</w:t>
       </w:r>
     </w:p>
     <w:p/>
@@ -323,12 +363,7 @@
         </w:numPr>
       </w:pPr>
       <w:r>
-        <w:t>Auf den Benutzer-Computer könnten die Systemvoraussetzungen nicht gewährleistet sein</w:t>
-      </w:r>
-      <w:bookmarkStart w:id="0" w:name="_GoBack"/>
-      <w:bookmarkEnd w:id="0"/>
-      <w:r>
-        <w:t xml:space="preserve"> </w:t>
+        <w:t xml:space="preserve">Auf den Benutzer-Computer könnten die Systemvoraussetzungen nicht gewährleistet sein </w:t>
       </w:r>
       <w:r>
         <w:br w:type="page"/>
@@ -357,7 +392,15 @@
         <w:t>1</w:t>
       </w:r>
       <w:r>
-        <w:t xml:space="preserve">4 Wochen, die Planung erfolgt mittels Unified Process mit einer Iterationsdauer von </w:t>
+        <w:t xml:space="preserve">4 Wochen, die Planung erfolgt mittels Unified </w:t>
+      </w:r>
+      <w:proofErr w:type="spellStart"/>
+      <w:r>
+        <w:t>Process</w:t>
+      </w:r>
+      <w:proofErr w:type="spellEnd"/>
+      <w:r>
+        <w:t xml:space="preserve"> mit einer Iterationsdauer von </w:t>
       </w:r>
       <w:r>
         <w:t xml:space="preserve">jeweils </w:t>
@@ -456,9 +499,11 @@
             <w:tcW w:w="2093" w:type="dxa"/>
           </w:tcPr>
           <w:p>
+            <w:proofErr w:type="spellStart"/>
             <w:r>
               <w:t>Inception</w:t>
             </w:r>
+            <w:proofErr w:type="spellEnd"/>
           </w:p>
         </w:tc>
         <w:tc>
@@ -723,9 +768,11 @@
             <w:tcW w:w="2093" w:type="dxa"/>
           </w:tcPr>
           <w:p>
+            <w:proofErr w:type="spellStart"/>
             <w:r>
               <w:t>Construction</w:t>
             </w:r>
+            <w:proofErr w:type="spellEnd"/>
           </w:p>
         </w:tc>
         <w:tc>
@@ -1097,7 +1144,15 @@
         </w:numPr>
       </w:pPr>
       <w:r>
-        <w:t>In Schachvereinen und Schachkursen kann „necaREx“ als effiziente Lernsoftware eingesetzt werden.</w:t>
+        <w:t>In Schachvereinen und Schachkursen kann „</w:t>
+      </w:r>
+      <w:proofErr w:type="spellStart"/>
+      <w:r>
+        <w:t>necaREx</w:t>
+      </w:r>
+      <w:proofErr w:type="spellEnd"/>
+      <w:r>
+        <w:t>“ als effiziente Lernsoftware eingesetzt werden.</w:t>
       </w:r>
     </w:p>
     <w:p>
@@ -1114,7 +1169,15 @@
         </w:numPr>
       </w:pPr>
       <w:r>
-        <w:t>Durch das schlichte und intuitive Design ist „necaREx“ einfach und schnell zu erlernen.</w:t>
+        <w:t>Durch das schlichte und intuitive Design ist „</w:t>
+      </w:r>
+      <w:proofErr w:type="spellStart"/>
+      <w:r>
+        <w:t>necaREx</w:t>
+      </w:r>
+      <w:proofErr w:type="spellEnd"/>
+      <w:r>
+        <w:t>“ einfach und schnell zu erlernen.</w:t>
       </w:r>
     </w:p>
     <w:p/>
@@ -1127,7 +1190,15 @@
         </w:numPr>
       </w:pPr>
       <w:r>
-        <w:t>Da ein „necaREx“ Lizenzpaket für einen angemessenen Preis erworben werden kann und ein Paket fünf Lizenzen beinhaltet, stellt es eine kostengünstige Investition dar.</w:t>
+        <w:t>Da ein „</w:t>
+      </w:r>
+      <w:proofErr w:type="spellStart"/>
+      <w:r>
+        <w:t>necaREx</w:t>
+      </w:r>
+      <w:proofErr w:type="spellEnd"/>
+      <w:r>
+        <w:t>“ Lizenzpaket für einen angemessenen Preis erworben werden kann und ein Paket fünf Lizenzen beinhaltet, stellt es eine kostengünstige Investition dar.</w:t>
       </w:r>
     </w:p>
     <w:p/>
@@ -1191,22 +1262,19 @@
         <w:t xml:space="preserve">Der geschätzte Aufwand beträgt insgesamt </w:t>
       </w:r>
       <w:r>
-        <w:t>250 Personens</w:t>
-      </w:r>
-      <w:r>
-        <w:t xml:space="preserve">tunden zu insgesamt </w:t>
-      </w:r>
-      <w:r>
-        <w:t xml:space="preserve">200'000 CHF. Dazu kommen </w:t>
-      </w:r>
-      <w:r>
-        <w:t>externe</w:t>
-      </w:r>
-      <w:r>
-        <w:t xml:space="preserve"> Leistungen von </w:t>
-      </w:r>
-      <w:r>
-        <w:t>4</w:t>
+        <w:t xml:space="preserve">250 Mann-Stunden zu insgesamt </w:t>
+      </w:r>
+      <w:r>
+        <w:t>2</w:t>
+      </w:r>
+      <w:r>
+        <w:t>5</w:t>
+      </w:r>
+      <w:r>
+        <w:t xml:space="preserve">'000 CHF. Dazu kommen die externen Leistungen von </w:t>
+      </w:r>
+      <w:r>
+        <w:t>2</w:t>
       </w:r>
       <w:r>
         <w:t>0'000 CHF</w:t>
@@ -1215,10 +1283,10 @@
         <w:t>. Wir rechnen daher mit einem Aufwand von</w:t>
       </w:r>
       <w:r>
-        <w:t xml:space="preserve"> ca. 2</w:t>
-      </w:r>
-      <w:r>
-        <w:t>40'000 CHF. Bei einem Deckungsbeitrag von 2</w:t>
+        <w:t xml:space="preserve"> ca. </w:t>
+      </w:r>
+      <w:r>
+        <w:t>45'000 CHF. Bei einem Deckungsbeitrag von 2</w:t>
       </w:r>
       <w:r>
         <w:t>0 CHF pro verkaufte</w:t>
@@ -1230,10 +1298,16 @@
         <w:t xml:space="preserve"> müssen demnach </w:t>
       </w:r>
       <w:r>
-        <w:t>12</w:t>
-      </w:r>
-      <w:r>
-        <w:t xml:space="preserve">'000 </w:t>
+        <w:t>2</w:t>
+      </w:r>
+      <w:r>
+        <w:t>'</w:t>
+      </w:r>
+      <w:r>
+        <w:t>25</w:t>
+      </w:r>
+      <w:r>
+        <w:t xml:space="preserve">0 </w:t>
       </w:r>
       <w:r>
         <w:t>Spiele</w:t>
@@ -1248,10 +1322,16 @@
         <w:t xml:space="preserve"> </w:t>
       </w:r>
       <w:r>
-        <w:t>20</w:t>
-      </w:r>
-      <w:r>
-        <w:t xml:space="preserve">'000 </w:t>
+        <w:t>3</w:t>
+      </w:r>
+      <w:r>
+        <w:t>'</w:t>
+      </w:r>
+      <w:r>
+        <w:t>5</w:t>
+      </w:r>
+      <w:r>
+        <w:t xml:space="preserve">00 </w:t>
       </w:r>
       <w:r>
         <w:t>verkauften Spielen hat sich die Investition gelohnt</w:t>
@@ -1260,17 +1340,16 @@
         <w:t xml:space="preserve">. Dieses Verkaufsvolumen sollte innerhalb von </w:t>
       </w:r>
       <w:r>
-        <w:t>4</w:t>
-      </w:r>
-      <w:r>
-        <w:t xml:space="preserve"> Jahren zu erreichen sein.</w:t>
-      </w:r>
-      <w:r>
-        <w:t xml:space="preserve"> Am 11</w:t>
-      </w:r>
-      <w:r>
-        <w:t>.12.2012 wird die finale Version freigegeben.</w:t>
-      </w:r>
+        <w:t>einem Jahr</w:t>
+      </w:r>
+      <w:r>
+        <w:t xml:space="preserve"> zu erreichen sein.</w:t>
+      </w:r>
+      <w:r>
+        <w:t xml:space="preserve"> Am 11.12.2012 wird die finale Version freigegeben.</w:t>
+      </w:r>
+      <w:bookmarkStart w:id="0" w:name="_GoBack"/>
+      <w:bookmarkEnd w:id="0"/>
     </w:p>
     <w:p/>
     <w:p/>
@@ -1296,7 +1375,7 @@
 </file>
 
 <file path=word/endnotes.xml><?xml version="1.0" encoding="utf-8"?>
-<w:endnotes xmlns:wpc="http://schemas.microsoft.com/office/word/2010/wordprocessingCanvas" xmlns:mo="http://schemas.microsoft.com/office/mac/office/2008/main" xmlns:mc="http://schemas.openxmlformats.org/markup-compatibility/2006" xmlns:mv="urn:schemas-microsoft-com:mac:vml" xmlns:o="urn:schemas-microsoft-com:office:office" xmlns:r="http://schemas.openxmlformats.org/officeDocument/2006/relationships" xmlns:m="http://schemas.openxmlformats.org/officeDocument/2006/math" xmlns:v="urn:schemas-microsoft-com:vml" xmlns:wp14="http://schemas.microsoft.com/office/word/2010/wordprocessingDrawing" xmlns:wp="http://schemas.openxmlformats.org/drawingml/2006/wordprocessingDrawing" xmlns:w10="urn:schemas-microsoft-com:office:word" xmlns:w="http://schemas.openxmlformats.org/wordprocessingml/2006/main" xmlns:w14="http://schemas.microsoft.com/office/word/2010/wordml" xmlns:wpg="http://schemas.microsoft.com/office/word/2010/wordprocessingGroup" xmlns:wpi="http://schemas.microsoft.com/office/word/2010/wordprocessingInk" xmlns:wne="http://schemas.microsoft.com/office/word/2006/wordml" xmlns:wps="http://schemas.microsoft.com/office/word/2010/wordprocessingShape" mc:Ignorable="w14 wp14">
+<w:endnotes xmlns:wpc="http://schemas.microsoft.com/office/word/2010/wordprocessingCanvas" xmlns:mc="http://schemas.openxmlformats.org/markup-compatibility/2006" xmlns:o="urn:schemas-microsoft-com:office:office" xmlns:r="http://schemas.openxmlformats.org/officeDocument/2006/relationships" xmlns:m="http://schemas.openxmlformats.org/officeDocument/2006/math" xmlns:v="urn:schemas-microsoft-com:vml" xmlns:wp14="http://schemas.microsoft.com/office/word/2010/wordprocessingDrawing" xmlns:wp="http://schemas.openxmlformats.org/drawingml/2006/wordprocessingDrawing" xmlns:w10="urn:schemas-microsoft-com:office:word" xmlns:w="http://schemas.openxmlformats.org/wordprocessingml/2006/main" xmlns:w14="http://schemas.microsoft.com/office/word/2010/wordml" xmlns:wpg="http://schemas.microsoft.com/office/word/2010/wordprocessingGroup" xmlns:wpi="http://schemas.microsoft.com/office/word/2010/wordprocessingInk" xmlns:wne="http://schemas.microsoft.com/office/word/2006/wordml" xmlns:wps="http://schemas.microsoft.com/office/word/2010/wordprocessingShape" mc:Ignorable="w14 wp14">
   <w:endnote w:type="separator" w:id="-1">
     <w:p>
       <w:r>
@@ -1315,7 +1394,7 @@
 </file>
 
 <file path=word/footer1.xml><?xml version="1.0" encoding="utf-8"?>
-<w:ftr xmlns:wpc="http://schemas.microsoft.com/office/word/2010/wordprocessingCanvas" xmlns:mo="http://schemas.microsoft.com/office/mac/office/2008/main" xmlns:mc="http://schemas.openxmlformats.org/markup-compatibility/2006" xmlns:mv="urn:schemas-microsoft-com:mac:vml" xmlns:o="urn:schemas-microsoft-com:office:office" xmlns:r="http://schemas.openxmlformats.org/officeDocument/2006/relationships" xmlns:m="http://schemas.openxmlformats.org/officeDocument/2006/math" xmlns:v="urn:schemas-microsoft-com:vml" xmlns:wp14="http://schemas.microsoft.com/office/word/2010/wordprocessingDrawing" xmlns:wp="http://schemas.openxmlformats.org/drawingml/2006/wordprocessingDrawing" xmlns:w10="urn:schemas-microsoft-com:office:word" xmlns:w="http://schemas.openxmlformats.org/wordprocessingml/2006/main" xmlns:w14="http://schemas.microsoft.com/office/word/2010/wordml" xmlns:wpg="http://schemas.microsoft.com/office/word/2010/wordprocessingGroup" xmlns:wpi="http://schemas.microsoft.com/office/word/2010/wordprocessingInk" xmlns:wne="http://schemas.microsoft.com/office/word/2006/wordml" xmlns:wps="http://schemas.microsoft.com/office/word/2010/wordprocessingShape" mc:Ignorable="w14 wp14">
+<w:ftr xmlns:wpc="http://schemas.microsoft.com/office/word/2010/wordprocessingCanvas" xmlns:mc="http://schemas.openxmlformats.org/markup-compatibility/2006" xmlns:o="urn:schemas-microsoft-com:office:office" xmlns:r="http://schemas.openxmlformats.org/officeDocument/2006/relationships" xmlns:m="http://schemas.openxmlformats.org/officeDocument/2006/math" xmlns:v="urn:schemas-microsoft-com:vml" xmlns:wp14="http://schemas.microsoft.com/office/word/2010/wordprocessingDrawing" xmlns:wp="http://schemas.openxmlformats.org/drawingml/2006/wordprocessingDrawing" xmlns:w10="urn:schemas-microsoft-com:office:word" xmlns:w="http://schemas.openxmlformats.org/wordprocessingml/2006/main" xmlns:w14="http://schemas.microsoft.com/office/word/2010/wordml" xmlns:wpg="http://schemas.microsoft.com/office/word/2010/wordprocessingGroup" xmlns:wpi="http://schemas.microsoft.com/office/word/2010/wordprocessingInk" xmlns:wne="http://schemas.microsoft.com/office/word/2006/wordml" xmlns:wps="http://schemas.microsoft.com/office/word/2010/wordprocessingShape" mc:Ignorable="w14 wp14">
   <w:tbl>
     <w:tblPr>
       <w:tblStyle w:val="HelleSchattierung-Akzent1"/>
@@ -1368,7 +1447,7 @@
 </file>
 
 <file path=word/footer2.xml><?xml version="1.0" encoding="utf-8"?>
-<w:ftr xmlns:wpc="http://schemas.microsoft.com/office/word/2010/wordprocessingCanvas" xmlns:mo="http://schemas.microsoft.com/office/mac/office/2008/main" xmlns:mc="http://schemas.openxmlformats.org/markup-compatibility/2006" xmlns:mv="urn:schemas-microsoft-com:mac:vml" xmlns:o="urn:schemas-microsoft-com:office:office" xmlns:r="http://schemas.openxmlformats.org/officeDocument/2006/relationships" xmlns:m="http://schemas.openxmlformats.org/officeDocument/2006/math" xmlns:v="urn:schemas-microsoft-com:vml" xmlns:wp14="http://schemas.microsoft.com/office/word/2010/wordprocessingDrawing" xmlns:wp="http://schemas.openxmlformats.org/drawingml/2006/wordprocessingDrawing" xmlns:w10="urn:schemas-microsoft-com:office:word" xmlns:w="http://schemas.openxmlformats.org/wordprocessingml/2006/main" xmlns:w14="http://schemas.microsoft.com/office/word/2010/wordml" xmlns:wpg="http://schemas.microsoft.com/office/word/2010/wordprocessingGroup" xmlns:wpi="http://schemas.microsoft.com/office/word/2010/wordprocessingInk" xmlns:wne="http://schemas.microsoft.com/office/word/2006/wordml" xmlns:wps="http://schemas.microsoft.com/office/word/2010/wordprocessingShape" mc:Ignorable="w14 wp14">
+<w:ftr xmlns:wpc="http://schemas.microsoft.com/office/word/2010/wordprocessingCanvas" xmlns:mc="http://schemas.openxmlformats.org/markup-compatibility/2006" xmlns:o="urn:schemas-microsoft-com:office:office" xmlns:r="http://schemas.openxmlformats.org/officeDocument/2006/relationships" xmlns:m="http://schemas.openxmlformats.org/officeDocument/2006/math" xmlns:v="urn:schemas-microsoft-com:vml" xmlns:wp14="http://schemas.microsoft.com/office/word/2010/wordprocessingDrawing" xmlns:wp="http://schemas.openxmlformats.org/drawingml/2006/wordprocessingDrawing" xmlns:w10="urn:schemas-microsoft-com:office:word" xmlns:w="http://schemas.openxmlformats.org/wordprocessingml/2006/main" xmlns:w14="http://schemas.microsoft.com/office/word/2010/wordml" xmlns:wpg="http://schemas.microsoft.com/office/word/2010/wordprocessingGroup" xmlns:wpi="http://schemas.microsoft.com/office/word/2010/wordprocessingInk" xmlns:wne="http://schemas.microsoft.com/office/word/2006/wordml" xmlns:wps="http://schemas.microsoft.com/office/word/2010/wordprocessingShape" mc:Ignorable="w14 wp14">
   <w:p>
     <w:pPr>
       <w:pStyle w:val="Fuzeile"/>
@@ -1399,7 +1478,7 @@
         <w:rStyle w:val="Seitenzahl"/>
         <w:noProof/>
       </w:rPr>
-      <w:t>2</w:t>
+      <w:t>4</w:t>
     </w:r>
     <w:r>
       <w:rPr>
@@ -1412,7 +1491,7 @@
 </file>
 
 <file path=word/footnotes.xml><?xml version="1.0" encoding="utf-8"?>
-<w:footnotes xmlns:wpc="http://schemas.microsoft.com/office/word/2010/wordprocessingCanvas" xmlns:mo="http://schemas.microsoft.com/office/mac/office/2008/main" xmlns:mc="http://schemas.openxmlformats.org/markup-compatibility/2006" xmlns:mv="urn:schemas-microsoft-com:mac:vml" xmlns:o="urn:schemas-microsoft-com:office:office" xmlns:r="http://schemas.openxmlformats.org/officeDocument/2006/relationships" xmlns:m="http://schemas.openxmlformats.org/officeDocument/2006/math" xmlns:v="urn:schemas-microsoft-com:vml" xmlns:wp14="http://schemas.microsoft.com/office/word/2010/wordprocessingDrawing" xmlns:wp="http://schemas.openxmlformats.org/drawingml/2006/wordprocessingDrawing" xmlns:w10="urn:schemas-microsoft-com:office:word" xmlns:w="http://schemas.openxmlformats.org/wordprocessingml/2006/main" xmlns:w14="http://schemas.microsoft.com/office/word/2010/wordml" xmlns:wpg="http://schemas.microsoft.com/office/word/2010/wordprocessingGroup" xmlns:wpi="http://schemas.microsoft.com/office/word/2010/wordprocessingInk" xmlns:wne="http://schemas.microsoft.com/office/word/2006/wordml" xmlns:wps="http://schemas.microsoft.com/office/word/2010/wordprocessingShape" mc:Ignorable="w14 wp14">
+<w:footnotes xmlns:wpc="http://schemas.microsoft.com/office/word/2010/wordprocessingCanvas" xmlns:mc="http://schemas.openxmlformats.org/markup-compatibility/2006" xmlns:o="urn:schemas-microsoft-com:office:office" xmlns:r="http://schemas.openxmlformats.org/officeDocument/2006/relationships" xmlns:m="http://schemas.openxmlformats.org/officeDocument/2006/math" xmlns:v="urn:schemas-microsoft-com:vml" xmlns:wp14="http://schemas.microsoft.com/office/word/2010/wordprocessingDrawing" xmlns:wp="http://schemas.openxmlformats.org/drawingml/2006/wordprocessingDrawing" xmlns:w10="urn:schemas-microsoft-com:office:word" xmlns:w="http://schemas.openxmlformats.org/wordprocessingml/2006/main" xmlns:w14="http://schemas.microsoft.com/office/word/2010/wordml" xmlns:wpg="http://schemas.microsoft.com/office/word/2010/wordprocessingGroup" xmlns:wpi="http://schemas.microsoft.com/office/word/2010/wordprocessingInk" xmlns:wne="http://schemas.microsoft.com/office/word/2006/wordml" xmlns:wps="http://schemas.microsoft.com/office/word/2010/wordprocessingShape" mc:Ignorable="w14 wp14">
   <w:footnote w:type="separator" w:id="-1">
     <w:p>
       <w:r>
@@ -1431,7 +1510,7 @@
 </file>
 
 <file path=word/header1.xml><?xml version="1.0" encoding="utf-8"?>
-<w:hdr xmlns:wpc="http://schemas.microsoft.com/office/word/2010/wordprocessingCanvas" xmlns:mo="http://schemas.microsoft.com/office/mac/office/2008/main" xmlns:mc="http://schemas.openxmlformats.org/markup-compatibility/2006" xmlns:mv="urn:schemas-microsoft-com:mac:vml" xmlns:o="urn:schemas-microsoft-com:office:office" xmlns:r="http://schemas.openxmlformats.org/officeDocument/2006/relationships" xmlns:m="http://schemas.openxmlformats.org/officeDocument/2006/math" xmlns:v="urn:schemas-microsoft-com:vml" xmlns:wp14="http://schemas.microsoft.com/office/word/2010/wordprocessingDrawing" xmlns:wp="http://schemas.openxmlformats.org/drawingml/2006/wordprocessingDrawing" xmlns:w10="urn:schemas-microsoft-com:office:word" xmlns:w="http://schemas.openxmlformats.org/wordprocessingml/2006/main" xmlns:w14="http://schemas.microsoft.com/office/word/2010/wordml" xmlns:wpg="http://schemas.microsoft.com/office/word/2010/wordprocessingGroup" xmlns:wpi="http://schemas.microsoft.com/office/word/2010/wordprocessingInk" xmlns:wne="http://schemas.microsoft.com/office/word/2006/wordml" xmlns:wps="http://schemas.microsoft.com/office/word/2010/wordprocessingShape" mc:Ignorable="w14 wp14">
+<w:hdr xmlns:wpc="http://schemas.microsoft.com/office/word/2010/wordprocessingCanvas" xmlns:mc="http://schemas.openxmlformats.org/markup-compatibility/2006" xmlns:o="urn:schemas-microsoft-com:office:office" xmlns:r="http://schemas.openxmlformats.org/officeDocument/2006/relationships" xmlns:m="http://schemas.openxmlformats.org/officeDocument/2006/math" xmlns:v="urn:schemas-microsoft-com:vml" xmlns:wp14="http://schemas.microsoft.com/office/word/2010/wordprocessingDrawing" xmlns:wp="http://schemas.openxmlformats.org/drawingml/2006/wordprocessingDrawing" xmlns:w10="urn:schemas-microsoft-com:office:word" xmlns:w="http://schemas.openxmlformats.org/wordprocessingml/2006/main" xmlns:w14="http://schemas.microsoft.com/office/word/2010/wordml" xmlns:wpg="http://schemas.microsoft.com/office/word/2010/wordprocessingGroup" xmlns:wpi="http://schemas.microsoft.com/office/word/2010/wordprocessingInk" xmlns:wne="http://schemas.microsoft.com/office/word/2006/wordml" xmlns:wps="http://schemas.microsoft.com/office/word/2010/wordprocessingShape" mc:Ignorable="w14 wp14">
   <w:p>
     <w:pPr>
       <w:pStyle w:val="Kopfzeile"/>
@@ -1451,7 +1530,7 @@
 </file>
 
 <file path=word/numbering.xml><?xml version="1.0" encoding="utf-8"?>
-<w:numbering xmlns:wpc="http://schemas.microsoft.com/office/word/2010/wordprocessingCanvas" xmlns:mo="http://schemas.microsoft.com/office/mac/office/2008/main" xmlns:mc="http://schemas.openxmlformats.org/markup-compatibility/2006" xmlns:mv="urn:schemas-microsoft-com:mac:vml" xmlns:o="urn:schemas-microsoft-com:office:office" xmlns:r="http://schemas.openxmlformats.org/officeDocument/2006/relationships" xmlns:m="http://schemas.openxmlformats.org/officeDocument/2006/math" xmlns:v="urn:schemas-microsoft-com:vml" xmlns:wp14="http://schemas.microsoft.com/office/word/2010/wordprocessingDrawing" xmlns:wp="http://schemas.openxmlformats.org/drawingml/2006/wordprocessingDrawing" xmlns:w10="urn:schemas-microsoft-com:office:word" xmlns:w="http://schemas.openxmlformats.org/wordprocessingml/2006/main" xmlns:w14="http://schemas.microsoft.com/office/word/2010/wordml" xmlns:wpg="http://schemas.microsoft.com/office/word/2010/wordprocessingGroup" xmlns:wpi="http://schemas.microsoft.com/office/word/2010/wordprocessingInk" xmlns:wne="http://schemas.microsoft.com/office/word/2006/wordml" xmlns:wps="http://schemas.microsoft.com/office/word/2010/wordprocessingShape" mc:Ignorable="w14 wp14">
+<w:numbering xmlns:wpc="http://schemas.microsoft.com/office/word/2010/wordprocessingCanvas" xmlns:mc="http://schemas.openxmlformats.org/markup-compatibility/2006" xmlns:o="urn:schemas-microsoft-com:office:office" xmlns:r="http://schemas.openxmlformats.org/officeDocument/2006/relationships" xmlns:m="http://schemas.openxmlformats.org/officeDocument/2006/math" xmlns:v="urn:schemas-microsoft-com:vml" xmlns:wp14="http://schemas.microsoft.com/office/word/2010/wordprocessingDrawing" xmlns:wp="http://schemas.openxmlformats.org/drawingml/2006/wordprocessingDrawing" xmlns:w10="urn:schemas-microsoft-com:office:word" xmlns:w="http://schemas.openxmlformats.org/wordprocessingml/2006/main" xmlns:w14="http://schemas.microsoft.com/office/word/2010/wordml" xmlns:wpg="http://schemas.microsoft.com/office/word/2010/wordprocessingGroup" xmlns:wpi="http://schemas.microsoft.com/office/word/2010/wordprocessingInk" xmlns:wne="http://schemas.microsoft.com/office/word/2006/wordml" xmlns:wps="http://schemas.microsoft.com/office/word/2010/wordprocessingShape" mc:Ignorable="w14 wp14">
   <w:abstractNum w:abstractNumId="0">
     <w:nsid w:val="102B0751"/>
     <w:multiLevelType w:val="hybridMultilevel"/>
@@ -2073,7 +2152,7 @@
     </w:rPrDefault>
     <w:pPrDefault/>
   </w:docDefaults>
-  <w:latentStyles w:defLockedState="0" w:defUIPriority="99" w:defSemiHidden="1" w:defUnhideWhenUsed="1" w:defQFormat="0" w:count="276">
+  <w:latentStyles w:defLockedState="0" w:defUIPriority="99" w:defSemiHidden="1" w:defUnhideWhenUsed="1" w:defQFormat="0" w:count="267">
     <w:lsdException w:name="Normal" w:semiHidden="0" w:uiPriority="0" w:unhideWhenUsed="0" w:qFormat="1"/>
     <w:lsdException w:name="heading 1" w:semiHidden="0" w:uiPriority="9" w:unhideWhenUsed="0" w:qFormat="1"/>
     <w:lsdException w:name="heading 2" w:uiPriority="9" w:qFormat="1"/>
@@ -2220,7 +2299,7 @@
     <w:name w:val="heading 1"/>
     <w:basedOn w:val="Standard"/>
     <w:next w:val="Standard"/>
-    <w:link w:val="berschrift1Zeichen"/>
+    <w:link w:val="berschrift1Zchn"/>
     <w:uiPriority w:val="9"/>
     <w:qFormat/>
     <w:rsid w:val="00604E75"/>
@@ -2243,7 +2322,7 @@
     <w:name w:val="heading 2"/>
     <w:basedOn w:val="Standard"/>
     <w:next w:val="Standard"/>
-    <w:link w:val="berschrift2Zeichen"/>
+    <w:link w:val="berschrift2Zchn"/>
     <w:uiPriority w:val="9"/>
     <w:unhideWhenUsed/>
     <w:qFormat/>
@@ -2261,7 +2340,7 @@
       <w:szCs w:val="26"/>
     </w:rPr>
   </w:style>
-  <w:style w:type="character" w:default="1" w:styleId="Absatzstandardschriftart">
+  <w:style w:type="character" w:default="1" w:styleId="Absatz-Standardschriftart">
     <w:name w:val="Default Paragraph Font"/>
     <w:uiPriority w:val="1"/>
     <w:semiHidden/>
@@ -2291,7 +2370,7 @@
   <w:style w:type="paragraph" w:styleId="Sprechblasentext">
     <w:name w:val="Balloon Text"/>
     <w:basedOn w:val="Standard"/>
-    <w:link w:val="SprechblasentextZeichen"/>
+    <w:link w:val="SprechblasentextZchn"/>
     <w:uiPriority w:val="99"/>
     <w:semiHidden/>
     <w:unhideWhenUsed/>
@@ -2302,9 +2381,9 @@
       <w:szCs w:val="18"/>
     </w:rPr>
   </w:style>
-  <w:style w:type="character" w:customStyle="1" w:styleId="SprechblasentextZeichen">
-    <w:name w:val="Sprechblasentext Zeichen"/>
-    <w:basedOn w:val="Absatzstandardschriftart"/>
+  <w:style w:type="character" w:customStyle="1" w:styleId="SprechblasentextZchn">
+    <w:name w:val="Sprechblasentext Zchn"/>
+    <w:basedOn w:val="Absatz-Standardschriftart"/>
     <w:link w:val="Sprechblasentext"/>
     <w:uiPriority w:val="99"/>
     <w:semiHidden/>
@@ -2326,9 +2405,9 @@
       <w:contextualSpacing/>
     </w:pPr>
   </w:style>
-  <w:style w:type="character" w:customStyle="1" w:styleId="berschrift1Zeichen">
-    <w:name w:val="Überschrift 1 Zeichen"/>
-    <w:basedOn w:val="Absatzstandardschriftart"/>
+  <w:style w:type="character" w:customStyle="1" w:styleId="berschrift1Zchn">
+    <w:name w:val="Überschrift 1 Zchn"/>
+    <w:basedOn w:val="Absatz-Standardschriftart"/>
     <w:link w:val="berschrift1"/>
     <w:uiPriority w:val="9"/>
     <w:rsid w:val="00604E75"/>
@@ -2345,7 +2424,7 @@
     <w:name w:val="Title"/>
     <w:basedOn w:val="Standard"/>
     <w:next w:val="Standard"/>
-    <w:link w:val="TitelZeichen"/>
+    <w:link w:val="TitelZchn"/>
     <w:uiPriority w:val="10"/>
     <w:qFormat/>
     <w:rsid w:val="00604E75"/>
@@ -2365,9 +2444,9 @@
       <w:szCs w:val="52"/>
     </w:rPr>
   </w:style>
-  <w:style w:type="character" w:customStyle="1" w:styleId="TitelZeichen">
-    <w:name w:val="Titel Zeichen"/>
-    <w:basedOn w:val="Absatzstandardschriftart"/>
+  <w:style w:type="character" w:customStyle="1" w:styleId="TitelZchn">
+    <w:name w:val="Titel Zchn"/>
+    <w:basedOn w:val="Absatz-Standardschriftart"/>
     <w:link w:val="Titel"/>
     <w:uiPriority w:val="10"/>
     <w:rsid w:val="00604E75"/>
@@ -2383,7 +2462,7 @@
   <w:style w:type="paragraph" w:styleId="Kopfzeile">
     <w:name w:val="header"/>
     <w:basedOn w:val="Standard"/>
-    <w:link w:val="KopfzeileZeichen"/>
+    <w:link w:val="KopfzeileZchn"/>
     <w:uiPriority w:val="99"/>
     <w:unhideWhenUsed/>
     <w:rsid w:val="00604E75"/>
@@ -2394,9 +2473,9 @@
       </w:tabs>
     </w:pPr>
   </w:style>
-  <w:style w:type="character" w:customStyle="1" w:styleId="KopfzeileZeichen">
-    <w:name w:val="Kopfzeile Zeichen"/>
-    <w:basedOn w:val="Absatzstandardschriftart"/>
+  <w:style w:type="character" w:customStyle="1" w:styleId="KopfzeileZchn">
+    <w:name w:val="Kopfzeile Zchn"/>
+    <w:basedOn w:val="Absatz-Standardschriftart"/>
     <w:link w:val="Kopfzeile"/>
     <w:uiPriority w:val="99"/>
     <w:rsid w:val="00604E75"/>
@@ -2404,7 +2483,7 @@
   <w:style w:type="paragraph" w:styleId="Fuzeile">
     <w:name w:val="footer"/>
     <w:basedOn w:val="Standard"/>
-    <w:link w:val="FuzeileZeichen"/>
+    <w:link w:val="FuzeileZchn"/>
     <w:uiPriority w:val="99"/>
     <w:unhideWhenUsed/>
     <w:rsid w:val="00604E75"/>
@@ -2415,9 +2494,9 @@
       </w:tabs>
     </w:pPr>
   </w:style>
-  <w:style w:type="character" w:customStyle="1" w:styleId="FuzeileZeichen">
-    <w:name w:val="Fußzeile Zeichen"/>
-    <w:basedOn w:val="Absatzstandardschriftart"/>
+  <w:style w:type="character" w:customStyle="1" w:styleId="FuzeileZchn">
+    <w:name w:val="Fußzeile Zchn"/>
+    <w:basedOn w:val="Absatz-Standardschriftart"/>
     <w:link w:val="Fuzeile"/>
     <w:uiPriority w:val="99"/>
     <w:rsid w:val="00604E75"/>
@@ -2526,15 +2605,15 @@
   </w:style>
   <w:style w:type="character" w:styleId="Seitenzahl">
     <w:name w:val="page number"/>
-    <w:basedOn w:val="Absatzstandardschriftart"/>
+    <w:basedOn w:val="Absatz-Standardschriftart"/>
     <w:uiPriority w:val="99"/>
     <w:semiHidden/>
     <w:unhideWhenUsed/>
     <w:rsid w:val="00604E75"/>
   </w:style>
-  <w:style w:type="character" w:customStyle="1" w:styleId="berschrift2Zeichen">
-    <w:name w:val="Überschrift 2 Zeichen"/>
-    <w:basedOn w:val="Absatzstandardschriftart"/>
+  <w:style w:type="character" w:customStyle="1" w:styleId="berschrift2Zchn">
+    <w:name w:val="Überschrift 2 Zchn"/>
+    <w:basedOn w:val="Absatz-Standardschriftart"/>
     <w:link w:val="berschrift2"/>
     <w:uiPriority w:val="9"/>
     <w:rsid w:val="000A76CE"/>
@@ -2672,7 +2751,7 @@
 </file>
 
 <file path=word/stylesWithEffects.xml><?xml version="1.0" encoding="utf-8"?>
-<w:styles xmlns:wpc="http://schemas.microsoft.com/office/word/2010/wordprocessingCanvas" xmlns:mo="http://schemas.microsoft.com/office/mac/office/2008/main" xmlns:mc="http://schemas.openxmlformats.org/markup-compatibility/2006" xmlns:mv="urn:schemas-microsoft-com:mac:vml" xmlns:o="urn:schemas-microsoft-com:office:office" xmlns:r="http://schemas.openxmlformats.org/officeDocument/2006/relationships" xmlns:m="http://schemas.openxmlformats.org/officeDocument/2006/math" xmlns:v="urn:schemas-microsoft-com:vml" xmlns:wp14="http://schemas.microsoft.com/office/word/2010/wordprocessingDrawing" xmlns:wp="http://schemas.openxmlformats.org/drawingml/2006/wordprocessingDrawing" xmlns:w10="urn:schemas-microsoft-com:office:word" xmlns:w="http://schemas.openxmlformats.org/wordprocessingml/2006/main" xmlns:w14="http://schemas.microsoft.com/office/word/2010/wordml" xmlns:wpg="http://schemas.microsoft.com/office/word/2010/wordprocessingGroup" xmlns:wpi="http://schemas.microsoft.com/office/word/2010/wordprocessingInk" xmlns:wne="http://schemas.microsoft.com/office/word/2006/wordml" xmlns:wps="http://schemas.microsoft.com/office/word/2010/wordprocessingShape" mc:Ignorable="w14 wp14">
+<w:styles xmlns:wpc="http://schemas.microsoft.com/office/word/2010/wordprocessingCanvas" xmlns:mc="http://schemas.openxmlformats.org/markup-compatibility/2006" xmlns:o="urn:schemas-microsoft-com:office:office" xmlns:r="http://schemas.openxmlformats.org/officeDocument/2006/relationships" xmlns:m="http://schemas.openxmlformats.org/officeDocument/2006/math" xmlns:v="urn:schemas-microsoft-com:vml" xmlns:wp14="http://schemas.microsoft.com/office/word/2010/wordprocessingDrawing" xmlns:wp="http://schemas.openxmlformats.org/drawingml/2006/wordprocessingDrawing" xmlns:w10="urn:schemas-microsoft-com:office:word" xmlns:w="http://schemas.openxmlformats.org/wordprocessingml/2006/main" xmlns:w14="http://schemas.microsoft.com/office/word/2010/wordml" xmlns:wpg="http://schemas.microsoft.com/office/word/2010/wordprocessingGroup" xmlns:wpi="http://schemas.microsoft.com/office/word/2010/wordprocessingInk" xmlns:wne="http://schemas.microsoft.com/office/word/2006/wordml" xmlns:wps="http://schemas.microsoft.com/office/word/2010/wordprocessingShape" mc:Ignorable="w14 wp14">
   <w:docDefaults>
     <w:rPrDefault>
       <w:rPr>
@@ -2684,7 +2763,7 @@
     </w:rPrDefault>
     <w:pPrDefault/>
   </w:docDefaults>
-  <w:latentStyles w:defLockedState="0" w:defUIPriority="99" w:defSemiHidden="1" w:defUnhideWhenUsed="1" w:defQFormat="0" w:count="276">
+  <w:latentStyles w:defLockedState="0" w:defUIPriority="99" w:defSemiHidden="1" w:defUnhideWhenUsed="1" w:defQFormat="0" w:count="267">
     <w:lsdException w:name="Normal" w:semiHidden="0" w:uiPriority="0" w:unhideWhenUsed="0" w:qFormat="1"/>
     <w:lsdException w:name="heading 1" w:semiHidden="0" w:uiPriority="9" w:unhideWhenUsed="0" w:qFormat="1"/>
     <w:lsdException w:name="heading 2" w:uiPriority="9" w:qFormat="1"/>
@@ -2831,7 +2910,7 @@
     <w:name w:val="heading 1"/>
     <w:basedOn w:val="Standard"/>
     <w:next w:val="Standard"/>
-    <w:link w:val="berschrift1Zeichen"/>
+    <w:link w:val="berschrift1Zchn"/>
     <w:uiPriority w:val="9"/>
     <w:qFormat/>
     <w:rsid w:val="00604E75"/>
@@ -2854,7 +2933,7 @@
     <w:name w:val="heading 2"/>
     <w:basedOn w:val="Standard"/>
     <w:next w:val="Standard"/>
-    <w:link w:val="berschrift2Zeichen"/>
+    <w:link w:val="berschrift2Zchn"/>
     <w:uiPriority w:val="9"/>
     <w:unhideWhenUsed/>
     <w:qFormat/>
@@ -2872,7 +2951,7 @@
       <w:szCs w:val="26"/>
     </w:rPr>
   </w:style>
-  <w:style w:type="character" w:default="1" w:styleId="Absatzstandardschriftart">
+  <w:style w:type="character" w:default="1" w:styleId="Absatz-Standardschriftart">
     <w:name w:val="Default Paragraph Font"/>
     <w:uiPriority w:val="1"/>
     <w:semiHidden/>
@@ -2902,7 +2981,7 @@
   <w:style w:type="paragraph" w:styleId="Sprechblasentext">
     <w:name w:val="Balloon Text"/>
     <w:basedOn w:val="Standard"/>
-    <w:link w:val="SprechblasentextZeichen"/>
+    <w:link w:val="SprechblasentextZchn"/>
     <w:uiPriority w:val="99"/>
     <w:semiHidden/>
     <w:unhideWhenUsed/>
@@ -2913,9 +2992,9 @@
       <w:szCs w:val="18"/>
     </w:rPr>
   </w:style>
-  <w:style w:type="character" w:customStyle="1" w:styleId="SprechblasentextZeichen">
-    <w:name w:val="Sprechblasentext Zeichen"/>
-    <w:basedOn w:val="Absatzstandardschriftart"/>
+  <w:style w:type="character" w:customStyle="1" w:styleId="SprechblasentextZchn">
+    <w:name w:val="Sprechblasentext Zchn"/>
+    <w:basedOn w:val="Absatz-Standardschriftart"/>
     <w:link w:val="Sprechblasentext"/>
     <w:uiPriority w:val="99"/>
     <w:semiHidden/>
@@ -2937,9 +3016,9 @@
       <w:contextualSpacing/>
     </w:pPr>
   </w:style>
-  <w:style w:type="character" w:customStyle="1" w:styleId="berschrift1Zeichen">
-    <w:name w:val="Überschrift 1 Zeichen"/>
-    <w:basedOn w:val="Absatzstandardschriftart"/>
+  <w:style w:type="character" w:customStyle="1" w:styleId="berschrift1Zchn">
+    <w:name w:val="Überschrift 1 Zchn"/>
+    <w:basedOn w:val="Absatz-Standardschriftart"/>
     <w:link w:val="berschrift1"/>
     <w:uiPriority w:val="9"/>
     <w:rsid w:val="00604E75"/>
@@ -2956,7 +3035,7 @@
     <w:name w:val="Title"/>
     <w:basedOn w:val="Standard"/>
     <w:next w:val="Standard"/>
-    <w:link w:val="TitelZeichen"/>
+    <w:link w:val="TitelZchn"/>
     <w:uiPriority w:val="10"/>
     <w:qFormat/>
     <w:rsid w:val="00604E75"/>
@@ -2976,9 +3055,9 @@
       <w:szCs w:val="52"/>
     </w:rPr>
   </w:style>
-  <w:style w:type="character" w:customStyle="1" w:styleId="TitelZeichen">
-    <w:name w:val="Titel Zeichen"/>
-    <w:basedOn w:val="Absatzstandardschriftart"/>
+  <w:style w:type="character" w:customStyle="1" w:styleId="TitelZchn">
+    <w:name w:val="Titel Zchn"/>
+    <w:basedOn w:val="Absatz-Standardschriftart"/>
     <w:link w:val="Titel"/>
     <w:uiPriority w:val="10"/>
     <w:rsid w:val="00604E75"/>
@@ -2994,7 +3073,7 @@
   <w:style w:type="paragraph" w:styleId="Kopfzeile">
     <w:name w:val="header"/>
     <w:basedOn w:val="Standard"/>
-    <w:link w:val="KopfzeileZeichen"/>
+    <w:link w:val="KopfzeileZchn"/>
     <w:uiPriority w:val="99"/>
     <w:unhideWhenUsed/>
     <w:rsid w:val="00604E75"/>
@@ -3005,9 +3084,9 @@
       </w:tabs>
     </w:pPr>
   </w:style>
-  <w:style w:type="character" w:customStyle="1" w:styleId="KopfzeileZeichen">
-    <w:name w:val="Kopfzeile Zeichen"/>
-    <w:basedOn w:val="Absatzstandardschriftart"/>
+  <w:style w:type="character" w:customStyle="1" w:styleId="KopfzeileZchn">
+    <w:name w:val="Kopfzeile Zchn"/>
+    <w:basedOn w:val="Absatz-Standardschriftart"/>
     <w:link w:val="Kopfzeile"/>
     <w:uiPriority w:val="99"/>
     <w:rsid w:val="00604E75"/>
@@ -3015,7 +3094,7 @@
   <w:style w:type="paragraph" w:styleId="Fuzeile">
     <w:name w:val="footer"/>
     <w:basedOn w:val="Standard"/>
-    <w:link w:val="FuzeileZeichen"/>
+    <w:link w:val="FuzeileZchn"/>
     <w:uiPriority w:val="99"/>
     <w:unhideWhenUsed/>
     <w:rsid w:val="00604E75"/>
@@ -3026,9 +3105,9 @@
       </w:tabs>
     </w:pPr>
   </w:style>
-  <w:style w:type="character" w:customStyle="1" w:styleId="FuzeileZeichen">
-    <w:name w:val="Fußzeile Zeichen"/>
-    <w:basedOn w:val="Absatzstandardschriftart"/>
+  <w:style w:type="character" w:customStyle="1" w:styleId="FuzeileZchn">
+    <w:name w:val="Fußzeile Zchn"/>
+    <w:basedOn w:val="Absatz-Standardschriftart"/>
     <w:link w:val="Fuzeile"/>
     <w:uiPriority w:val="99"/>
     <w:rsid w:val="00604E75"/>
@@ -3137,15 +3216,15 @@
   </w:style>
   <w:style w:type="character" w:styleId="Seitenzahl">
     <w:name w:val="page number"/>
-    <w:basedOn w:val="Absatzstandardschriftart"/>
+    <w:basedOn w:val="Absatz-Standardschriftart"/>
     <w:uiPriority w:val="99"/>
     <w:semiHidden/>
     <w:unhideWhenUsed/>
     <w:rsid w:val="00604E75"/>
   </w:style>
-  <w:style w:type="character" w:customStyle="1" w:styleId="berschrift2Zeichen">
-    <w:name w:val="Überschrift 2 Zeichen"/>
-    <w:basedOn w:val="Absatzstandardschriftart"/>
+  <w:style w:type="character" w:customStyle="1" w:styleId="berschrift2Zchn">
+    <w:name w:val="Überschrift 2 Zchn"/>
+    <w:basedOn w:val="Absatz-Standardschriftart"/>
     <w:link w:val="berschrift2"/>
     <w:uiPriority w:val="9"/>
     <w:rsid w:val="000A76CE"/>
@@ -3607,7 +3686,7 @@
 </file>
 
 <file path=customXml/itemProps1.xml><?xml version="1.0" encoding="utf-8"?>
-<ds:datastoreItem xmlns:ds="http://schemas.openxmlformats.org/officeDocument/2006/customXml" ds:itemID="{B4059A9B-07BD-F148-BD41-F3DE101315EB}">
+<ds:datastoreItem xmlns:ds="http://schemas.openxmlformats.org/officeDocument/2006/customXml" ds:itemID="{B50410F3-0EF1-4587-8B3C-5FA9720F5649}">
   <ds:schemaRefs>
     <ds:schemaRef ds:uri="http://schemas.openxmlformats.org/officeDocument/2006/bibliography"/>
   </ds:schemaRefs>

</xml_diff>